<commit_message>
revise on 200727 (2)
</commit_message>
<xml_diff>
--- a/WPCN/paper_final2.docx
+++ b/WPCN/paper_final2.docx
@@ -989,7 +989,7 @@
           <w:rFonts w:ascii="Times New Roman" w:hAnsi="Times New Roman" w:cs="Times New Roman"/>
           <w:szCs w:val="20"/>
         </w:rPr>
-        <w:t xml:space="preserve">environment for experiment and the result of </w:t>
+        <w:t xml:space="preserve">environment for </w:t>
       </w:r>
       <w:r>
         <w:rPr>
@@ -1003,7 +1003,72 @@
           <w:rFonts w:ascii="Times New Roman" w:hAnsi="Times New Roman" w:cs="Times New Roman"/>
           <w:szCs w:val="20"/>
         </w:rPr>
-        <w:t>experiment for our model.</w:t>
+        <w:t>experiment</w:t>
+      </w:r>
+      <w:r>
+        <w:rPr>
+          <w:rFonts w:ascii="Times New Roman" w:hAnsi="Times New Roman" w:cs="Times New Roman"/>
+          <w:szCs w:val="20"/>
+        </w:rPr>
+        <w:t xml:space="preserve">s and the </w:t>
+      </w:r>
+      <w:r>
+        <w:rPr>
+          <w:rFonts w:ascii="Times New Roman" w:hAnsi="Times New Roman" w:cs="Times New Roman"/>
+          <w:szCs w:val="20"/>
+        </w:rPr>
+        <w:t>experiment</w:t>
+      </w:r>
+      <w:r>
+        <w:rPr>
+          <w:rFonts w:ascii="Times New Roman" w:hAnsi="Times New Roman" w:cs="Times New Roman"/>
+          <w:szCs w:val="20"/>
+        </w:rPr>
+        <w:t>al results</w:t>
+      </w:r>
+      <w:r>
+        <w:rPr>
+          <w:rFonts w:ascii="Times New Roman" w:hAnsi="Times New Roman" w:cs="Times New Roman"/>
+          <w:szCs w:val="20"/>
+        </w:rPr>
+        <w:t xml:space="preserve"> </w:t>
+      </w:r>
+      <w:r>
+        <w:rPr>
+          <w:rFonts w:ascii="Times New Roman" w:hAnsi="Times New Roman" w:cs="Times New Roman"/>
+          <w:szCs w:val="20"/>
+        </w:rPr>
+        <w:t>of</w:t>
+      </w:r>
+      <w:bookmarkStart w:id="0" w:name="_GoBack"/>
+      <w:bookmarkEnd w:id="0"/>
+      <w:r>
+        <w:rPr>
+          <w:rFonts w:ascii="Times New Roman" w:hAnsi="Times New Roman" w:cs="Times New Roman"/>
+          <w:szCs w:val="20"/>
+        </w:rPr>
+        <w:t xml:space="preserve"> our model.</w:t>
+      </w:r>
+      <w:r>
+        <w:rPr>
+          <w:rFonts w:ascii="Times New Roman" w:hAnsi="Times New Roman" w:cs="Times New Roman"/>
+          <w:szCs w:val="20"/>
+        </w:rPr>
+        <w:t xml:space="preserve"> Finally, Section IV</w:t>
+      </w:r>
+      <w:r>
+        <w:rPr>
+          <w:rFonts w:ascii="Times New Roman" w:hAnsi="Times New Roman" w:cs="Times New Roman"/>
+          <w:szCs w:val="20"/>
+        </w:rPr>
+        <w:t xml:space="preserve"> describes the conclusion of this</w:t>
+      </w:r>
+      <w:r>
+        <w:rPr>
+          <w:rFonts w:ascii="Times New Roman" w:hAnsi="Times New Roman" w:cs="Times New Roman"/>
+          <w:szCs w:val="20"/>
+        </w:rPr>
+        <w:t xml:space="preserve"> paper.</w:t>
       </w:r>
     </w:p>
     <w:p>
@@ -1206,27 +1271,62 @@
           <w:rFonts w:ascii="Times New Roman" w:hAnsi="Times New Roman" w:cs="Times New Roman"/>
           <w:szCs w:val="20"/>
         </w:rPr>
-        <w:t xml:space="preserve"> to find the best HAP placement point usi</w:t>
-      </w:r>
-      <w:r>
-        <w:rPr>
-          <w:rFonts w:ascii="Times New Roman" w:hAnsi="Times New Roman" w:cs="Times New Roman"/>
-          <w:szCs w:val="20"/>
-        </w:rPr>
-        <w:t>ng the throughput map derived from</w:t>
-      </w:r>
-      <w:r>
-        <w:rPr>
-          <w:rFonts w:ascii="Times New Roman" w:hAnsi="Times New Roman" w:cs="Times New Roman"/>
-          <w:szCs w:val="20"/>
-        </w:rPr>
-        <w:t xml:space="preserve"> this model.</w:t>
+        <w:t xml:space="preserve"> to f</w:t>
+      </w:r>
+      <w:r>
+        <w:rPr>
+          <w:rFonts w:ascii="Times New Roman" w:hAnsi="Times New Roman" w:cs="Times New Roman"/>
+          <w:szCs w:val="20"/>
+        </w:rPr>
+        <w:t>ind the best HAP placement</w:t>
+      </w:r>
+      <w:r>
+        <w:rPr>
+          <w:rFonts w:ascii="Times New Roman" w:hAnsi="Times New Roman" w:cs="Times New Roman"/>
+          <w:szCs w:val="20"/>
+        </w:rPr>
+        <w:t xml:space="preserve"> </w:t>
+      </w:r>
+      <w:r>
+        <w:rPr>
+          <w:rFonts w:ascii="Times New Roman" w:hAnsi="Times New Roman" w:cs="Times New Roman"/>
+          <w:szCs w:val="20"/>
+        </w:rPr>
+        <w:t xml:space="preserve">point </w:t>
+      </w:r>
+      <w:r>
+        <w:rPr>
+          <w:rFonts w:ascii="Times New Roman" w:hAnsi="Times New Roman" w:cs="Times New Roman"/>
+          <w:szCs w:val="20"/>
+        </w:rPr>
+        <w:t>usi</w:t>
+      </w:r>
+      <w:r>
+        <w:rPr>
+          <w:rFonts w:ascii="Times New Roman" w:hAnsi="Times New Roman" w:cs="Times New Roman"/>
+          <w:szCs w:val="20"/>
+        </w:rPr>
+        <w:t>ng the</w:t>
+      </w:r>
+      <w:r>
+        <w:rPr>
+          <w:rFonts w:ascii="Times New Roman" w:hAnsi="Times New Roman" w:cs="Times New Roman"/>
+          <w:szCs w:val="20"/>
+        </w:rPr>
+        <w:t xml:space="preserve"> </w:t>
+      </w:r>
+      <w:r>
+        <w:rPr>
+          <w:rFonts w:ascii="Times New Roman" w:hAnsi="Times New Roman" w:cs="Times New Roman"/>
+          <w:szCs w:val="20"/>
+        </w:rPr>
+        <w:t>through-</w:t>
       </w:r>
     </w:p>
     <w:tbl>
       <w:tblPr>
         <w:tblStyle w:val="TableGrid"/>
-        <w:tblpPr w:leftFromText="142" w:rightFromText="142" w:vertAnchor="text" w:horzAnchor="margin" w:tblpY="26"/>
+        <w:tblpPr w:leftFromText="142" w:rightFromText="142" w:vertAnchor="text" w:horzAnchor="margin" w:tblpY="30"/>
         <w:tblOverlap w:val="never"/>
         <w:tblW w:w="9041" w:type="dxa"/>
         <w:tblBorders>
@@ -1264,7 +1364,7 @@
               </w:rPr>
               <w:lastRenderedPageBreak/>
               <w:drawing>
-                <wp:inline distT="0" distB="0" distL="0" distR="0" wp14:anchorId="64D52013" wp14:editId="5F3C7402">
+                <wp:inline distT="0" distB="0" distL="0" distR="0" wp14:anchorId="5421A97B" wp14:editId="2A6FB850">
                   <wp:extent cx="5594350" cy="3142518"/>
                   <wp:effectExtent l="0" t="0" r="6350" b="1270"/>
                   <wp:docPr id="1" name="Picture 1"/>
@@ -1376,7 +1476,7 @@
                 <w:noProof/>
               </w:rPr>
               <w:drawing>
-                <wp:inline distT="0" distB="0" distL="0" distR="0" wp14:anchorId="2D3B5B47" wp14:editId="59297182">
+                <wp:inline distT="0" distB="0" distL="0" distR="0" wp14:anchorId="1AFEACBB" wp14:editId="37354957">
                   <wp:extent cx="5588000" cy="2426873"/>
                   <wp:effectExtent l="0" t="0" r="0" b="0"/>
                   <wp:docPr id="12" name="Picture 12"/>
@@ -1472,6 +1572,37 @@
       <w:pPr>
         <w:wordWrap/>
         <w:spacing w:after="0"/>
+        <w:rPr>
+          <w:rFonts w:ascii="Times New Roman" w:hAnsi="Times New Roman" w:cs="Times New Roman"/>
+          <w:szCs w:val="20"/>
+        </w:rPr>
+      </w:pPr>
+      <w:r>
+        <w:rPr>
+          <w:rFonts w:ascii="Times New Roman" w:hAnsi="Times New Roman" w:cs="Times New Roman"/>
+          <w:szCs w:val="20"/>
+        </w:rPr>
+        <w:t>-</w:t>
+      </w:r>
+      <w:r>
+        <w:rPr>
+          <w:rFonts w:ascii="Times New Roman" w:hAnsi="Times New Roman" w:cs="Times New Roman"/>
+          <w:szCs w:val="20"/>
+        </w:rPr>
+        <w:t>put map derived from</w:t>
+      </w:r>
+      <w:r>
+        <w:rPr>
+          <w:rFonts w:ascii="Times New Roman" w:hAnsi="Times New Roman" w:cs="Times New Roman"/>
+          <w:szCs w:val="20"/>
+        </w:rPr>
+        <w:t xml:space="preserve"> this model.</w:t>
+      </w:r>
+    </w:p>
+    <w:p>
+      <w:pPr>
+        <w:wordWrap/>
+        <w:spacing w:after="0"/>
         <w:ind w:firstLineChars="100" w:firstLine="200"/>
         <w:rPr>
           <w:rFonts w:ascii="Times New Roman" w:hAnsi="Times New Roman" w:cs="Times New Roman"/>
@@ -1609,7 +1740,14 @@
           <w:rFonts w:ascii="Times New Roman" w:hAnsi="Times New Roman" w:cs="Times New Roman"/>
           <w:szCs w:val="20"/>
         </w:rPr>
-        <w:t>grid in the square map.</w:t>
+        <w:t>square in the square map of a grid pattern</w:t>
+      </w:r>
+      <w:r>
+        <w:rPr>
+          <w:rFonts w:ascii="Times New Roman" w:hAnsi="Times New Roman" w:cs="Times New Roman"/>
+          <w:szCs w:val="20"/>
+        </w:rPr>
+        <w:t>.</w:t>
       </w:r>
       <w:r>
         <w:rPr>
@@ -2462,74 +2600,13 @@
           <w:rFonts w:ascii="Times New Roman" w:hAnsi="Times New Roman" w:cs="Times New Roman"/>
           <w:szCs w:val="20"/>
         </w:rPr>
-        <w:t xml:space="preserve"> columns</w:t>
-      </w:r>
-      <w:r>
-        <w:rPr>
-          <w:rFonts w:ascii="Times New Roman" w:hAnsi="Times New Roman" w:cs="Times New Roman"/>
-          <w:szCs w:val="20"/>
-        </w:rPr>
-        <w:t xml:space="preserve">, </w:t>
-      </w:r>
-      <m:oMath>
-        <m:r>
-          <w:rPr>
-            <w:rFonts w:ascii="Cambria Math" w:hAnsi="Cambria Math" w:cs="Times New Roman"/>
-            <w:szCs w:val="20"/>
-          </w:rPr>
-          <m:t>N</m:t>
-        </m:r>
-        <m:r>
-          <m:rPr>
-            <m:sty m:val="p"/>
-          </m:rPr>
-          <w:rPr>
-            <w:rFonts w:ascii="Cambria Math" w:hAnsi="Cambria Math" w:cs="Times New Roman"/>
-            <w:szCs w:val="20"/>
-          </w:rPr>
-          <m:t>×</m:t>
-        </m:r>
-        <m:r>
-          <w:rPr>
-            <w:rFonts w:ascii="Cambria Math" w:hAnsi="Cambria Math" w:cs="Times New Roman"/>
-            <w:szCs w:val="20"/>
-          </w:rPr>
-          <m:t>M</m:t>
-        </m:r>
-      </m:oMath>
-      <w:r>
-        <w:rPr>
-          <w:rFonts w:ascii="Times New Roman" w:hAnsi="Times New Roman" w:cs="Times New Roman" w:hint="eastAsia"/>
-          <w:szCs w:val="20"/>
-        </w:rPr>
-        <w:t xml:space="preserve"> b</w:t>
-      </w:r>
-      <w:r>
-        <w:rPr>
-          <w:rFonts w:ascii="Times New Roman" w:hAnsi="Times New Roman" w:cs="Times New Roman"/>
-          <w:szCs w:val="20"/>
-        </w:rPr>
-        <w:t>locks in total.</w:t>
-      </w:r>
-      <w:r>
-        <w:rPr>
-          <w:rFonts w:ascii="Times New Roman" w:hAnsi="Times New Roman" w:cs="Times New Roman"/>
-          <w:szCs w:val="20"/>
-        </w:rPr>
         <w:t xml:space="preserve"> </w:t>
-      </w:r>
-      <w:r>
-        <w:rPr>
-          <w:rFonts w:ascii="Times New Roman" w:hAnsi="Times New Roman" w:cs="Times New Roman"/>
-          <w:szCs w:val="20"/>
-        </w:rPr>
-        <w:t xml:space="preserve">Then repeat placing </w:t>
       </w:r>
     </w:p>
     <w:tbl>
       <w:tblPr>
         <w:tblStyle w:val="TableGrid"/>
-        <w:tblpPr w:leftFromText="142" w:rightFromText="142" w:vertAnchor="text" w:horzAnchor="margin" w:tblpY="16"/>
+        <w:tblpPr w:leftFromText="142" w:rightFromText="142" w:vertAnchor="text" w:horzAnchor="margin" w:tblpY="1"/>
         <w:tblOverlap w:val="never"/>
         <w:tblW w:w="4339" w:type="dxa"/>
         <w:tblBorders>
@@ -2991,12 +3068,35 @@
             </w:r>
             <w:r>
               <w:rPr>
-                <w:rFonts w:ascii="Times New Roman" w:hAnsi="Times New Roman" w:cs="Times New Roman" w:hint="eastAsia"/>
-                <w:i/>
-                <w:sz w:val="16"/>
-                <w:szCs w:val="16"/>
-              </w:rPr>
-              <w:t>getThrput</w:t>
+                <w:rFonts w:ascii="Times New Roman" w:hAnsi="Times New Roman" w:cs="Times New Roman"/>
+                <w:sz w:val="16"/>
+                <w:szCs w:val="16"/>
+              </w:rPr>
+              <w:t>G</w:t>
+            </w:r>
+            <w:r>
+              <w:rPr>
+                <w:rFonts w:ascii="Times New Roman" w:hAnsi="Times New Roman" w:cs="Times New Roman"/>
+                <w:sz w:val="12"/>
+                <w:szCs w:val="12"/>
+              </w:rPr>
+              <w:t>ET</w:t>
+            </w:r>
+            <w:r>
+              <w:rPr>
+                <w:rFonts w:ascii="Times New Roman" w:hAnsi="Times New Roman" w:cs="Times New Roman"/>
+                <w:sz w:val="16"/>
+                <w:szCs w:val="16"/>
+              </w:rPr>
+              <w:t>T</w:t>
+            </w:r>
+            <w:r>
+              <w:rPr>
+                <w:rFonts w:ascii="Times New Roman" w:hAnsi="Times New Roman" w:cs="Times New Roman"/>
+                <w:sz w:val="12"/>
+                <w:szCs w:val="12"/>
+              </w:rPr>
+              <w:t>HRPUT</w:t>
             </w:r>
             <w:r>
               <w:rPr>
@@ -3381,14 +3481,6 @@
               </w:rPr>
               <w:t>newThrput</w:t>
             </w:r>
-            <w:r>
-              <w:rPr>
-                <w:rFonts w:ascii="Times New Roman" w:hAnsi="Times New Roman" w:cs="Times New Roman"/>
-                <w:sz w:val="16"/>
-                <w:szCs w:val="16"/>
-              </w:rPr>
-              <w:t xml:space="preserve"> </w:t>
-            </w:r>
             <m:oMath>
               <m:r>
                 <m:rPr>
@@ -3404,20 +3496,35 @@
             </m:oMath>
             <w:r>
               <w:rPr>
-                <w:rFonts w:ascii="Times New Roman" w:hAnsi="Times New Roman" w:cs="Times New Roman" w:hint="eastAsia"/>
-                <w:sz w:val="16"/>
-                <w:szCs w:val="16"/>
-              </w:rPr>
-              <w:t xml:space="preserve"> </w:t>
-            </w:r>
-            <w:r>
-              <w:rPr>
-                <w:rFonts w:ascii="Times New Roman" w:hAnsi="Times New Roman" w:cs="Times New Roman" w:hint="eastAsia"/>
-                <w:i/>
-                <w:sz w:val="16"/>
-                <w:szCs w:val="16"/>
-              </w:rPr>
-              <w:t>getThrput</w:t>
+                <w:rFonts w:ascii="Times New Roman" w:hAnsi="Times New Roman" w:cs="Times New Roman"/>
+                <w:sz w:val="16"/>
+                <w:szCs w:val="16"/>
+              </w:rPr>
+              <w:t>G</w:t>
+            </w:r>
+            <w:r>
+              <w:rPr>
+                <w:rFonts w:ascii="Times New Roman" w:hAnsi="Times New Roman" w:cs="Times New Roman"/>
+                <w:sz w:val="12"/>
+                <w:szCs w:val="12"/>
+              </w:rPr>
+              <w:t>ET</w:t>
+            </w:r>
+            <w:r>
+              <w:rPr>
+                <w:rFonts w:ascii="Times New Roman" w:hAnsi="Times New Roman" w:cs="Times New Roman"/>
+                <w:sz w:val="16"/>
+                <w:szCs w:val="16"/>
+              </w:rPr>
+              <w:t>T</w:t>
+            </w:r>
+            <w:r>
+              <w:rPr>
+                <w:rFonts w:ascii="Times New Roman" w:hAnsi="Times New Roman" w:cs="Times New Roman"/>
+                <w:sz w:val="12"/>
+                <w:szCs w:val="12"/>
+              </w:rPr>
+              <w:t>HRPUT</w:t>
             </w:r>
             <w:r>
               <w:rPr>
@@ -4134,16 +4241,31 @@
                 <w:sz w:val="16"/>
                 <w:szCs w:val="16"/>
               </w:rPr>
-              <w:t xml:space="preserve"> </w:t>
-            </w:r>
-            <w:r>
-              <w:rPr>
-                <w:rFonts w:ascii="Times New Roman" w:hAnsi="Times New Roman" w:cs="Times New Roman"/>
-                <w:i/>
-                <w:sz w:val="16"/>
-                <w:szCs w:val="16"/>
-              </w:rPr>
-              <w:t>getThrput</w:t>
+              <w:t xml:space="preserve"> G</w:t>
+            </w:r>
+            <w:r>
+              <w:rPr>
+                <w:rFonts w:ascii="Times New Roman" w:hAnsi="Times New Roman" w:cs="Times New Roman"/>
+                <w:sz w:val="12"/>
+                <w:szCs w:val="12"/>
+              </w:rPr>
+              <w:t>ET</w:t>
+            </w:r>
+            <w:r>
+              <w:rPr>
+                <w:rFonts w:ascii="Times New Roman" w:hAnsi="Times New Roman" w:cs="Times New Roman"/>
+                <w:sz w:val="16"/>
+                <w:szCs w:val="16"/>
+              </w:rPr>
+              <w:t>T</w:t>
+            </w:r>
+            <w:r>
+              <w:rPr>
+                <w:rFonts w:ascii="Times New Roman" w:hAnsi="Times New Roman" w:cs="Times New Roman"/>
+                <w:sz w:val="12"/>
+                <w:szCs w:val="12"/>
+              </w:rPr>
+              <w:t>HRPUT</w:t>
             </w:r>
             <w:r>
               <w:rPr>
@@ -4276,18 +4398,67 @@
             </w:pPr>
             <w:r>
               <w:rPr>
+                <w:rFonts w:ascii="Times New Roman" w:hAnsi="Times New Roman" w:cs="Times New Roman"/>
+                <w:b/>
+                <w:sz w:val="16"/>
+                <w:szCs w:val="16"/>
+              </w:rPr>
+              <w:t>p</w:t>
+            </w:r>
+            <w:r>
+              <w:rPr>
+                <w:rFonts w:ascii="Times New Roman" w:hAnsi="Times New Roman" w:cs="Times New Roman" w:hint="eastAsia"/>
+                <w:b/>
+                <w:sz w:val="16"/>
+                <w:szCs w:val="16"/>
+              </w:rPr>
+              <w:t>rocedure</w:t>
+            </w:r>
+            <w:r>
+              <w:rPr>
                 <w:rFonts w:ascii="Times New Roman" w:hAnsi="Times New Roman" w:cs="Times New Roman" w:hint="eastAsia"/>
                 <w:b/>
                 <w:i/>
                 <w:sz w:val="16"/>
                 <w:szCs w:val="16"/>
               </w:rPr>
-              <w:t>getThrput</w:t>
+              <w:t xml:space="preserve"> </w:t>
+            </w:r>
+            <w:r>
+              <w:rPr>
+                <w:rFonts w:ascii="Times New Roman" w:hAnsi="Times New Roman" w:cs="Times New Roman"/>
+                <w:sz w:val="16"/>
+                <w:szCs w:val="16"/>
+              </w:rPr>
+              <w:t>G</w:t>
+            </w:r>
+            <w:r>
+              <w:rPr>
+                <w:rFonts w:ascii="Times New Roman" w:hAnsi="Times New Roman" w:cs="Times New Roman"/>
+                <w:sz w:val="12"/>
+                <w:szCs w:val="12"/>
+              </w:rPr>
+              <w:t>ET</w:t>
+            </w:r>
+            <w:r>
+              <w:rPr>
+                <w:rFonts w:ascii="Times New Roman" w:hAnsi="Times New Roman" w:cs="Times New Roman"/>
+                <w:sz w:val="16"/>
+                <w:szCs w:val="16"/>
+              </w:rPr>
+              <w:t>T</w:t>
+            </w:r>
+            <w:r>
+              <w:rPr>
+                <w:rFonts w:ascii="Times New Roman" w:hAnsi="Times New Roman" w:cs="Times New Roman"/>
+                <w:sz w:val="12"/>
+                <w:szCs w:val="12"/>
+              </w:rPr>
+              <w:t>HRPUT</w:t>
             </w:r>
             <w:r>
               <w:rPr>
                 <w:rFonts w:ascii="Times New Roman" w:hAnsi="Times New Roman" w:cs="Times New Roman" w:hint="eastAsia"/>
-                <w:b/>
                 <w:sz w:val="16"/>
                 <w:szCs w:val="16"/>
               </w:rPr>
@@ -4296,7 +4467,6 @@
             <w:r>
               <w:rPr>
                 <w:rFonts w:ascii="Times New Roman" w:hAnsi="Times New Roman" w:cs="Times New Roman" w:hint="eastAsia"/>
-                <w:b/>
                 <w:i/>
                 <w:sz w:val="16"/>
                 <w:szCs w:val="16"/>
@@ -4306,7 +4476,6 @@
             <w:r>
               <w:rPr>
                 <w:rFonts w:ascii="Times New Roman" w:hAnsi="Times New Roman" w:cs="Times New Roman" w:hint="eastAsia"/>
-                <w:b/>
                 <w:sz w:val="16"/>
                 <w:szCs w:val="16"/>
               </w:rPr>
@@ -4315,7 +4484,6 @@
             <w:r>
               <w:rPr>
                 <w:rFonts w:ascii="Times New Roman" w:hAnsi="Times New Roman" w:cs="Times New Roman" w:hint="eastAsia"/>
-                <w:b/>
                 <w:i/>
                 <w:sz w:val="16"/>
                 <w:szCs w:val="16"/>
@@ -4325,7 +4493,6 @@
             <w:r>
               <w:rPr>
                 <w:rFonts w:ascii="Times New Roman" w:hAnsi="Times New Roman" w:cs="Times New Roman" w:hint="eastAsia"/>
-                <w:b/>
                 <w:sz w:val="16"/>
                 <w:szCs w:val="16"/>
               </w:rPr>
@@ -4334,7 +4501,6 @@
             <w:r>
               <w:rPr>
                 <w:rFonts w:ascii="Times New Roman" w:hAnsi="Times New Roman" w:cs="Times New Roman" w:hint="eastAsia"/>
-                <w:b/>
                 <w:i/>
                 <w:sz w:val="16"/>
                 <w:szCs w:val="16"/>
@@ -4344,11 +4510,10 @@
             <w:r>
               <w:rPr>
                 <w:rFonts w:ascii="Times New Roman" w:hAnsi="Times New Roman" w:cs="Times New Roman" w:hint="eastAsia"/>
-                <w:b/>
-                <w:sz w:val="16"/>
-                <w:szCs w:val="16"/>
-              </w:rPr>
-              <w:t>):</w:t>
+                <w:sz w:val="16"/>
+                <w:szCs w:val="16"/>
+              </w:rPr>
+              <w:t>)</w:t>
             </w:r>
           </w:p>
           <w:p>
@@ -5990,7 +6155,7 @@
         <w:wordWrap/>
         <w:spacing w:after="0"/>
         <w:rPr>
-          <w:rFonts w:ascii="Times New Roman" w:eastAsia="맑은 고딕" w:hAnsi="Times New Roman" w:cs="Times New Roman"/>
+          <w:rFonts w:ascii="Times New Roman" w:hAnsi="Times New Roman" w:cs="Times New Roman"/>
           <w:szCs w:val="20"/>
         </w:rPr>
       </w:pPr>
@@ -6000,7 +6165,7 @@
           <w:rFonts w:ascii="Times New Roman" w:hAnsi="Times New Roman" w:cs="Times New Roman"/>
           <w:szCs w:val="20"/>
         </w:rPr>
-        <w:t>a</w:t>
+        <w:t>columns</w:t>
       </w:r>
       <w:proofErr w:type="gramEnd"/>
       <w:r>
@@ -6008,7 +6173,68 @@
           <w:rFonts w:ascii="Times New Roman" w:hAnsi="Times New Roman" w:cs="Times New Roman"/>
           <w:szCs w:val="20"/>
         </w:rPr>
-        <w:t xml:space="preserve"> WD on randomly </w:t>
+        <w:t xml:space="preserve">, </w:t>
+      </w:r>
+      <m:oMath>
+        <m:r>
+          <w:rPr>
+            <w:rFonts w:ascii="Cambria Math" w:hAnsi="Cambria Math" w:cs="Times New Roman"/>
+            <w:szCs w:val="20"/>
+          </w:rPr>
+          <m:t>N</m:t>
+        </m:r>
+        <m:r>
+          <m:rPr>
+            <m:sty m:val="p"/>
+          </m:rPr>
+          <w:rPr>
+            <w:rFonts w:ascii="Cambria Math" w:hAnsi="Cambria Math" w:cs="Times New Roman"/>
+            <w:szCs w:val="20"/>
+          </w:rPr>
+          <m:t>×</m:t>
+        </m:r>
+        <m:r>
+          <w:rPr>
+            <w:rFonts w:ascii="Cambria Math" w:hAnsi="Cambria Math" w:cs="Times New Roman"/>
+            <w:szCs w:val="20"/>
+          </w:rPr>
+          <m:t>M</m:t>
+        </m:r>
+      </m:oMath>
+      <w:r>
+        <w:rPr>
+          <w:rFonts w:ascii="Times New Roman" w:hAnsi="Times New Roman" w:cs="Times New Roman" w:hint="eastAsia"/>
+          <w:szCs w:val="20"/>
+        </w:rPr>
+        <w:t xml:space="preserve"> b</w:t>
+      </w:r>
+      <w:r>
+        <w:rPr>
+          <w:rFonts w:ascii="Times New Roman" w:hAnsi="Times New Roman" w:cs="Times New Roman"/>
+          <w:szCs w:val="20"/>
+        </w:rPr>
+        <w:t>locks in total.</w:t>
+      </w:r>
+      <w:r>
+        <w:rPr>
+          <w:rFonts w:ascii="Times New Roman" w:hAnsi="Times New Roman" w:cs="Times New Roman"/>
+          <w:szCs w:val="20"/>
+        </w:rPr>
+        <w:t xml:space="preserve"> </w:t>
+      </w:r>
+      <w:r>
+        <w:rPr>
+          <w:rFonts w:ascii="Times New Roman" w:hAnsi="Times New Roman" w:cs="Times New Roman"/>
+          <w:szCs w:val="20"/>
+        </w:rPr>
+        <w:t xml:space="preserve">Then repeat placing </w:t>
+      </w:r>
+      <w:r>
+        <w:rPr>
+          <w:rFonts w:ascii="Times New Roman" w:hAnsi="Times New Roman" w:cs="Times New Roman"/>
+          <w:szCs w:val="20"/>
+        </w:rPr>
+        <w:t xml:space="preserve">a WD on randomly </w:t>
       </w:r>
       <w:r>
         <w:rPr>
@@ -7647,14 +7873,7 @@
           <w:rFonts w:ascii="Times New Roman" w:hAnsi="Times New Roman" w:cs="Times New Roman"/>
           <w:szCs w:val="20"/>
         </w:rPr>
-        <w:t xml:space="preserve">s are saved as text files, the model must </w:t>
-      </w:r>
-      <w:r>
-        <w:rPr>
-          <w:rFonts w:ascii="Times New Roman" w:hAnsi="Times New Roman" w:cs="Times New Roman"/>
-          <w:szCs w:val="20"/>
-        </w:rPr>
-        <w:t>read them before using them.</w:t>
+        <w:t>s are saved as text files, the model must read them before using them.</w:t>
       </w:r>
     </w:p>
     <w:p>
@@ -9848,6 +10067,13 @@
           <w:rFonts w:ascii="Times New Roman" w:hAnsi="Times New Roman" w:cs="Times New Roman"/>
           <w:szCs w:val="20"/>
         </w:rPr>
+        <w:sectPr>
+          <w:type w:val="continuous"/>
+          <w:pgSz w:w="11906" w:h="16838"/>
+          <w:pgMar w:top="1701" w:right="1440" w:bottom="1440" w:left="1440" w:header="851" w:footer="992" w:gutter="0"/>
+          <w:cols w:num="2" w:space="425"/>
+          <w:docGrid w:linePitch="360"/>
+        </w:sectPr>
       </w:pPr>
       <w:r>
         <w:rPr>
@@ -10693,6 +10919,677 @@
         <w:t xml:space="preserve"> is the estimated common throughput value.</w:t>
       </w:r>
     </w:p>
+    <w:tbl>
+      <w:tblPr>
+        <w:tblStyle w:val="TableGrid"/>
+        <w:tblpPr w:leftFromText="142" w:rightFromText="142" w:vertAnchor="text" w:horzAnchor="margin" w:tblpY="26"/>
+        <w:tblOverlap w:val="never"/>
+        <w:tblW w:w="9041" w:type="dxa"/>
+        <w:tblBorders>
+          <w:top w:val="single" w:sz="4" w:space="0" w:color="FFFFFF"/>
+          <w:left w:val="single" w:sz="4" w:space="0" w:color="FFFFFF"/>
+          <w:bottom w:val="single" w:sz="4" w:space="0" w:color="FFFFFF"/>
+          <w:right w:val="single" w:sz="4" w:space="0" w:color="FFFFFF"/>
+          <w:insideH w:val="single" w:sz="4" w:space="0" w:color="FFFFFF"/>
+          <w:insideV w:val="single" w:sz="4" w:space="0" w:color="FFFFFF"/>
+        </w:tblBorders>
+        <w:tblLook w:val="04A0" w:firstRow="1" w:lastRow="0" w:firstColumn="1" w:lastColumn="0" w:noHBand="0" w:noVBand="1"/>
+      </w:tblPr>
+      <w:tblGrid>
+        <w:gridCol w:w="9041"/>
+      </w:tblGrid>
+      <w:tr>
+        <w:trPr>
+          <w:trHeight w:val="241"/>
+        </w:trPr>
+        <w:tc>
+          <w:tcPr>
+            <w:tcW w:w="9041" w:type="dxa"/>
+          </w:tcPr>
+          <w:p>
+            <w:pPr>
+              <w:wordWrap/>
+              <w:jc w:val="center"/>
+              <w:rPr>
+                <w:rFonts w:ascii="Times New Roman" w:hAnsi="Times New Roman" w:cs="Times New Roman"/>
+                <w:szCs w:val="20"/>
+              </w:rPr>
+            </w:pPr>
+            <w:r>
+              <w:rPr>
+                <w:noProof/>
+              </w:rPr>
+              <w:lastRenderedPageBreak/>
+              <w:drawing>
+                <wp:inline distT="0" distB="0" distL="0" distR="0" wp14:anchorId="0DE13CE0" wp14:editId="14E91307">
+                  <wp:extent cx="4832392" cy="1652913"/>
+                  <wp:effectExtent l="0" t="0" r="6350" b="4445"/>
+                  <wp:docPr id="2" name="Picture 2"/>
+                  <wp:cNvGraphicFramePr>
+                    <a:graphicFrameLocks xmlns:a="http://schemas.openxmlformats.org/drawingml/2006/main" noChangeAspect="1"/>
+                  </wp:cNvGraphicFramePr>
+                  <a:graphic xmlns:a="http://schemas.openxmlformats.org/drawingml/2006/main">
+                    <a:graphicData uri="http://schemas.openxmlformats.org/drawingml/2006/picture">
+                      <pic:pic xmlns:pic="http://schemas.openxmlformats.org/drawingml/2006/picture">
+                        <pic:nvPicPr>
+                          <pic:cNvPr id="1" name=""/>
+                          <pic:cNvPicPr/>
+                        </pic:nvPicPr>
+                        <pic:blipFill rotWithShape="1">
+                          <a:blip r:embed="rId8"/>
+                          <a:srcRect b="13155"/>
+                          <a:stretch/>
+                        </pic:blipFill>
+                        <pic:spPr bwMode="auto">
+                          <a:xfrm>
+                            <a:off x="0" y="0"/>
+                            <a:ext cx="4921845" cy="1683510"/>
+                          </a:xfrm>
+                          <a:prstGeom prst="rect">
+                            <a:avLst/>
+                          </a:prstGeom>
+                          <a:ln>
+                            <a:noFill/>
+                          </a:ln>
+                          <a:extLst>
+                            <a:ext uri="{53640926-AAD7-44D8-BBD7-CCE9431645EC}">
+                              <a14:shadowObscured xmlns:a14="http://schemas.microsoft.com/office/drawing/2010/main"/>
+                            </a:ext>
+                          </a:extLst>
+                        </pic:spPr>
+                      </pic:pic>
+                    </a:graphicData>
+                  </a:graphic>
+                </wp:inline>
+              </w:drawing>
+            </w:r>
+          </w:p>
+        </w:tc>
+      </w:tr>
+      <w:tr>
+        <w:trPr>
+          <w:trHeight w:val="252"/>
+        </w:trPr>
+        <w:tc>
+          <w:tcPr>
+            <w:tcW w:w="9041" w:type="dxa"/>
+          </w:tcPr>
+          <w:p>
+            <w:pPr>
+              <w:wordWrap/>
+              <w:rPr>
+                <w:rFonts w:ascii="Times New Roman" w:hAnsi="Times New Roman" w:cs="Times New Roman"/>
+                <w:sz w:val="16"/>
+                <w:szCs w:val="16"/>
+              </w:rPr>
+            </w:pPr>
+            <w:r>
+              <w:rPr>
+                <w:rFonts w:ascii="Times New Roman" w:hAnsi="Times New Roman" w:cs="Times New Roman" w:hint="cs"/>
+                <w:sz w:val="16"/>
+                <w:szCs w:val="16"/>
+              </w:rPr>
+              <w:t xml:space="preserve">Fig. </w:t>
+            </w:r>
+            <w:r>
+              <w:rPr>
+                <w:rFonts w:ascii="Times New Roman" w:hAnsi="Times New Roman" w:cs="Times New Roman"/>
+                <w:sz w:val="16"/>
+                <w:szCs w:val="16"/>
+              </w:rPr>
+              <w:t xml:space="preserve">3. Architecture of Deep Learning Model for Common Throughput Maximization: We use Convolutional Neural Network (CNN) </w:t>
+            </w:r>
+            <w:r>
+              <w:rPr>
+                <w:rFonts w:ascii="Times New Roman" w:hAnsi="Times New Roman" w:cs="Times New Roman"/>
+                <w:sz w:val="16"/>
+                <w:szCs w:val="16"/>
+              </w:rPr>
+              <w:t>[5]</w:t>
+            </w:r>
+            <w:r>
+              <w:rPr>
+                <w:rFonts w:ascii="Times New Roman" w:hAnsi="Times New Roman" w:cs="Times New Roman"/>
+                <w:sz w:val="16"/>
+                <w:szCs w:val="16"/>
+              </w:rPr>
+              <w:t xml:space="preserve"> for our methodology.</w:t>
+            </w:r>
+          </w:p>
+          <w:p>
+            <w:pPr>
+              <w:wordWrap/>
+              <w:rPr>
+                <w:rFonts w:ascii="Times New Roman" w:hAnsi="Times New Roman" w:cs="Times New Roman"/>
+                <w:sz w:val="16"/>
+                <w:szCs w:val="16"/>
+              </w:rPr>
+            </w:pPr>
+          </w:p>
+        </w:tc>
+      </w:tr>
+      <w:tr>
+        <w:trPr>
+          <w:trHeight w:val="241"/>
+        </w:trPr>
+        <w:tc>
+          <w:tcPr>
+            <w:tcW w:w="9041" w:type="dxa"/>
+          </w:tcPr>
+          <w:p>
+            <w:pPr>
+              <w:wordWrap/>
+              <w:jc w:val="center"/>
+              <w:rPr>
+                <w:rFonts w:ascii="Times New Roman" w:hAnsi="Times New Roman" w:cs="Times New Roman"/>
+                <w:szCs w:val="20"/>
+              </w:rPr>
+            </w:pPr>
+            <w:r>
+              <w:rPr>
+                <w:noProof/>
+              </w:rPr>
+              <w:drawing>
+                <wp:inline distT="0" distB="0" distL="0" distR="0" wp14:anchorId="4C8BA91E" wp14:editId="24E3B8DE">
+                  <wp:extent cx="4608333" cy="2304167"/>
+                  <wp:effectExtent l="0" t="0" r="1905" b="1270"/>
+                  <wp:docPr id="14" name="Picture 14"/>
+                  <wp:cNvGraphicFramePr>
+                    <a:graphicFrameLocks xmlns:a="http://schemas.openxmlformats.org/drawingml/2006/main" noChangeAspect="1"/>
+                  </wp:cNvGraphicFramePr>
+                  <a:graphic xmlns:a="http://schemas.openxmlformats.org/drawingml/2006/main">
+                    <a:graphicData uri="http://schemas.openxmlformats.org/drawingml/2006/picture">
+                      <pic:pic xmlns:pic="http://schemas.openxmlformats.org/drawingml/2006/picture">
+                        <pic:nvPicPr>
+                          <pic:cNvPr id="1" name=""/>
+                          <pic:cNvPicPr/>
+                        </pic:nvPicPr>
+                        <pic:blipFill>
+                          <a:blip r:embed="rId9"/>
+                          <a:stretch>
+                            <a:fillRect/>
+                          </a:stretch>
+                        </pic:blipFill>
+                        <pic:spPr>
+                          <a:xfrm>
+                            <a:off x="0" y="0"/>
+                            <a:ext cx="4624528" cy="2312264"/>
+                          </a:xfrm>
+                          <a:prstGeom prst="rect">
+                            <a:avLst/>
+                          </a:prstGeom>
+                        </pic:spPr>
+                      </pic:pic>
+                    </a:graphicData>
+                  </a:graphic>
+                </wp:inline>
+              </w:drawing>
+            </w:r>
+          </w:p>
+        </w:tc>
+      </w:tr>
+      <w:tr>
+        <w:trPr>
+          <w:trHeight w:val="252"/>
+        </w:trPr>
+        <w:tc>
+          <w:tcPr>
+            <w:tcW w:w="9041" w:type="dxa"/>
+          </w:tcPr>
+          <w:p>
+            <w:pPr>
+              <w:wordWrap/>
+              <w:rPr>
+                <w:rFonts w:ascii="Times New Roman" w:hAnsi="Times New Roman" w:cs="Times New Roman"/>
+                <w:sz w:val="16"/>
+                <w:szCs w:val="16"/>
+              </w:rPr>
+            </w:pPr>
+            <w:r>
+              <w:rPr>
+                <w:rFonts w:ascii="Times New Roman" w:hAnsi="Times New Roman" w:cs="Times New Roman" w:hint="cs"/>
+                <w:sz w:val="16"/>
+                <w:szCs w:val="16"/>
+              </w:rPr>
+              <w:t xml:space="preserve">Fig. </w:t>
+            </w:r>
+            <w:r>
+              <w:rPr>
+                <w:rFonts w:ascii="Times New Roman" w:hAnsi="Times New Roman" w:cs="Times New Roman"/>
+                <w:sz w:val="16"/>
+                <w:szCs w:val="16"/>
+              </w:rPr>
+              <w:t xml:space="preserve">4. Decision algorithm for </w:t>
+            </w:r>
+            <m:oMath>
+              <m:sSub>
+                <m:sSubPr>
+                  <m:ctrlPr>
+                    <w:rPr>
+                      <w:rFonts w:ascii="Cambria Math" w:hAnsi="Cambria Math" w:cs="Times New Roman"/>
+                      <w:i/>
+                      <w:sz w:val="16"/>
+                      <w:szCs w:val="16"/>
+                    </w:rPr>
+                  </m:ctrlPr>
+                </m:sSubPr>
+                <m:e>
+                  <m:r>
+                    <w:rPr>
+                      <w:rFonts w:ascii="Cambria Math" w:hAnsi="Cambria Math" w:cs="Times New Roman"/>
+                      <w:sz w:val="16"/>
+                      <w:szCs w:val="16"/>
+                    </w:rPr>
+                    <m:t>n</m:t>
+                  </m:r>
+                </m:e>
+                <m:sub>
+                  <m:r>
+                    <w:rPr>
+                      <w:rFonts w:ascii="Cambria Math" w:hAnsi="Cambria Math" w:cs="Times New Roman"/>
+                      <w:sz w:val="16"/>
+                      <w:szCs w:val="16"/>
+                    </w:rPr>
+                    <m:t>optimal</m:t>
+                  </m:r>
+                </m:sub>
+              </m:sSub>
+            </m:oMath>
+            <w:r>
+              <w:rPr>
+                <w:rFonts w:ascii="Times New Roman" w:hAnsi="Times New Roman" w:cs="Times New Roman" w:hint="eastAsia"/>
+                <w:sz w:val="16"/>
+                <w:szCs w:val="16"/>
+              </w:rPr>
+              <w:t xml:space="preserve"> </w:t>
+            </w:r>
+            <w:proofErr w:type="gramStart"/>
+            <w:r>
+              <w:rPr>
+                <w:rFonts w:ascii="Times New Roman" w:hAnsi="Times New Roman" w:cs="Times New Roman" w:hint="eastAsia"/>
+                <w:sz w:val="16"/>
+                <w:szCs w:val="16"/>
+              </w:rPr>
+              <w:t xml:space="preserve">and </w:t>
+            </w:r>
+            <w:proofErr w:type="gramEnd"/>
+            <m:oMath>
+              <m:sSub>
+                <m:sSubPr>
+                  <m:ctrlPr>
+                    <w:rPr>
+                      <w:rFonts w:ascii="Cambria Math" w:hAnsi="Cambria Math" w:cs="Times New Roman"/>
+                      <w:i/>
+                      <w:sz w:val="16"/>
+                      <w:szCs w:val="16"/>
+                    </w:rPr>
+                  </m:ctrlPr>
+                </m:sSubPr>
+                <m:e>
+                  <m:r>
+                    <w:rPr>
+                      <w:rFonts w:ascii="Cambria Math" w:hAnsi="Cambria Math" w:cs="Times New Roman"/>
+                      <w:sz w:val="16"/>
+                      <w:szCs w:val="16"/>
+                    </w:rPr>
+                    <m:t>m</m:t>
+                  </m:r>
+                </m:e>
+                <m:sub>
+                  <m:r>
+                    <w:rPr>
+                      <w:rFonts w:ascii="Cambria Math" w:hAnsi="Cambria Math" w:cs="Times New Roman"/>
+                      <w:sz w:val="16"/>
+                      <w:szCs w:val="16"/>
+                    </w:rPr>
+                    <m:t>optimal</m:t>
+                  </m:r>
+                </m:sub>
+              </m:sSub>
+            </m:oMath>
+            <w:r>
+              <w:rPr>
+                <w:rFonts w:ascii="Times New Roman" w:hAnsi="Times New Roman" w:cs="Times New Roman" w:hint="eastAsia"/>
+                <w:sz w:val="16"/>
+                <w:szCs w:val="16"/>
+              </w:rPr>
+              <w:t xml:space="preserve">. </w:t>
+            </w:r>
+            <w:r>
+              <w:rPr>
+                <w:rFonts w:ascii="Times New Roman" w:hAnsi="Times New Roman" w:cs="Times New Roman"/>
+                <w:sz w:val="16"/>
+                <w:szCs w:val="16"/>
+              </w:rPr>
+              <w:t>For each picture on the left and right</w:t>
+            </w:r>
+            <w:proofErr w:type="gramStart"/>
+            <w:r>
+              <w:rPr>
+                <w:rFonts w:ascii="Times New Roman" w:hAnsi="Times New Roman" w:cs="Times New Roman"/>
+                <w:sz w:val="16"/>
+                <w:szCs w:val="16"/>
+              </w:rPr>
+              <w:t xml:space="preserve">, </w:t>
+            </w:r>
+            <w:proofErr w:type="gramEnd"/>
+            <m:oMath>
+              <m:sSub>
+                <m:sSubPr>
+                  <m:ctrlPr>
+                    <w:rPr>
+                      <w:rFonts w:ascii="Cambria Math" w:hAnsi="Cambria Math" w:cs="Times New Roman"/>
+                      <w:i/>
+                      <w:sz w:val="16"/>
+                      <w:szCs w:val="16"/>
+                    </w:rPr>
+                  </m:ctrlPr>
+                </m:sSubPr>
+                <m:e>
+                  <m:r>
+                    <w:rPr>
+                      <w:rFonts w:ascii="Cambria Math" w:hAnsi="Cambria Math" w:cs="Times New Roman"/>
+                      <w:sz w:val="16"/>
+                      <w:szCs w:val="16"/>
+                    </w:rPr>
+                    <m:t>n</m:t>
+                  </m:r>
+                </m:e>
+                <m:sub>
+                  <m:r>
+                    <w:rPr>
+                      <w:rFonts w:ascii="Cambria Math" w:hAnsi="Cambria Math" w:cs="Times New Roman"/>
+                      <w:sz w:val="16"/>
+                      <w:szCs w:val="16"/>
+                    </w:rPr>
+                    <m:t>Max</m:t>
+                  </m:r>
+                </m:sub>
+              </m:sSub>
+              <m:r>
+                <w:rPr>
+                  <w:rFonts w:ascii="Cambria Math" w:hAnsi="Cambria Math" w:cs="Times New Roman"/>
+                  <w:sz w:val="16"/>
+                  <w:szCs w:val="16"/>
+                </w:rPr>
+                <m:t>-1</m:t>
+              </m:r>
+            </m:oMath>
+            <w:r>
+              <w:rPr>
+                <w:rFonts w:ascii="Times New Roman" w:hAnsi="Times New Roman" w:cs="Times New Roman"/>
+                <w:sz w:val="16"/>
+                <w:szCs w:val="16"/>
+              </w:rPr>
+              <w:t xml:space="preserve">, </w:t>
+            </w:r>
+            <m:oMath>
+              <m:sSub>
+                <m:sSubPr>
+                  <m:ctrlPr>
+                    <w:rPr>
+                      <w:rFonts w:ascii="Cambria Math" w:hAnsi="Cambria Math" w:cs="Times New Roman"/>
+                      <w:i/>
+                      <w:sz w:val="16"/>
+                      <w:szCs w:val="16"/>
+                    </w:rPr>
+                  </m:ctrlPr>
+                </m:sSubPr>
+                <m:e>
+                  <m:r>
+                    <w:rPr>
+                      <w:rFonts w:ascii="Cambria Math" w:hAnsi="Cambria Math" w:cs="Times New Roman"/>
+                      <w:sz w:val="16"/>
+                      <w:szCs w:val="16"/>
+                    </w:rPr>
+                    <m:t>n</m:t>
+                  </m:r>
+                </m:e>
+                <m:sub>
+                  <m:r>
+                    <w:rPr>
+                      <w:rFonts w:ascii="Cambria Math" w:hAnsi="Cambria Math" w:cs="Times New Roman"/>
+                      <w:sz w:val="16"/>
+                      <w:szCs w:val="16"/>
+                    </w:rPr>
+                    <m:t>Max</m:t>
+                  </m:r>
+                </m:sub>
+              </m:sSub>
+            </m:oMath>
+            <w:r>
+              <w:rPr>
+                <w:rFonts w:ascii="Times New Roman" w:hAnsi="Times New Roman" w:cs="Times New Roman" w:hint="eastAsia"/>
+                <w:sz w:val="16"/>
+                <w:szCs w:val="16"/>
+              </w:rPr>
+              <w:t xml:space="preserve">, </w:t>
+            </w:r>
+            <m:oMath>
+              <m:sSub>
+                <m:sSubPr>
+                  <m:ctrlPr>
+                    <w:rPr>
+                      <w:rFonts w:ascii="Cambria Math" w:hAnsi="Cambria Math" w:cs="Times New Roman"/>
+                      <w:i/>
+                      <w:sz w:val="16"/>
+                      <w:szCs w:val="16"/>
+                    </w:rPr>
+                  </m:ctrlPr>
+                </m:sSubPr>
+                <m:e>
+                  <m:r>
+                    <w:rPr>
+                      <w:rFonts w:ascii="Cambria Math" w:hAnsi="Cambria Math" w:cs="Times New Roman"/>
+                      <w:sz w:val="16"/>
+                      <w:szCs w:val="16"/>
+                    </w:rPr>
+                    <m:t>n</m:t>
+                  </m:r>
+                </m:e>
+                <m:sub>
+                  <m:r>
+                    <w:rPr>
+                      <w:rFonts w:ascii="Cambria Math" w:hAnsi="Cambria Math" w:cs="Times New Roman"/>
+                      <w:sz w:val="16"/>
+                      <w:szCs w:val="16"/>
+                    </w:rPr>
+                    <m:t>Max</m:t>
+                  </m:r>
+                </m:sub>
+              </m:sSub>
+              <m:r>
+                <w:rPr>
+                  <w:rFonts w:ascii="Cambria Math" w:hAnsi="Cambria Math" w:cs="Times New Roman"/>
+                  <w:sz w:val="16"/>
+                  <w:szCs w:val="16"/>
+                </w:rPr>
+                <m:t>+1</m:t>
+              </m:r>
+            </m:oMath>
+            <w:r>
+              <w:rPr>
+                <w:rFonts w:ascii="Times New Roman" w:hAnsi="Times New Roman" w:cs="Times New Roman" w:hint="eastAsia"/>
+                <w:sz w:val="16"/>
+                <w:szCs w:val="16"/>
+              </w:rPr>
+              <w:t xml:space="preserve">, </w:t>
+            </w:r>
+            <m:oMath>
+              <m:sSub>
+                <m:sSubPr>
+                  <m:ctrlPr>
+                    <w:rPr>
+                      <w:rFonts w:ascii="Cambria Math" w:hAnsi="Cambria Math" w:cs="Times New Roman"/>
+                      <w:i/>
+                      <w:sz w:val="16"/>
+                      <w:szCs w:val="16"/>
+                    </w:rPr>
+                  </m:ctrlPr>
+                </m:sSubPr>
+                <m:e>
+                  <m:r>
+                    <w:rPr>
+                      <w:rFonts w:ascii="Cambria Math" w:hAnsi="Cambria Math" w:cs="Times New Roman"/>
+                      <w:sz w:val="16"/>
+                      <w:szCs w:val="16"/>
+                    </w:rPr>
+                    <m:t>m</m:t>
+                  </m:r>
+                </m:e>
+                <m:sub>
+                  <m:r>
+                    <w:rPr>
+                      <w:rFonts w:ascii="Cambria Math" w:hAnsi="Cambria Math" w:cs="Times New Roman"/>
+                      <w:sz w:val="16"/>
+                      <w:szCs w:val="16"/>
+                    </w:rPr>
+                    <m:t>Max</m:t>
+                  </m:r>
+                </m:sub>
+              </m:sSub>
+              <m:r>
+                <m:rPr>
+                  <m:sty m:val="p"/>
+                </m:rPr>
+                <w:rPr>
+                  <w:rFonts w:ascii="Cambria Math" w:hAnsi="Cambria Math" w:cs="Times New Roman"/>
+                  <w:sz w:val="16"/>
+                  <w:szCs w:val="16"/>
+                </w:rPr>
+                <m:t>-1</m:t>
+              </m:r>
+            </m:oMath>
+            <w:r>
+              <w:rPr>
+                <w:rFonts w:ascii="Times New Roman" w:hAnsi="Times New Roman" w:cs="Times New Roman" w:hint="eastAsia"/>
+                <w:sz w:val="16"/>
+                <w:szCs w:val="16"/>
+              </w:rPr>
+              <w:t xml:space="preserve">, </w:t>
+            </w:r>
+            <m:oMath>
+              <m:sSub>
+                <m:sSubPr>
+                  <m:ctrlPr>
+                    <w:rPr>
+                      <w:rFonts w:ascii="Cambria Math" w:hAnsi="Cambria Math" w:cs="Times New Roman"/>
+                      <w:i/>
+                      <w:sz w:val="16"/>
+                      <w:szCs w:val="16"/>
+                    </w:rPr>
+                  </m:ctrlPr>
+                </m:sSubPr>
+                <m:e>
+                  <m:r>
+                    <w:rPr>
+                      <w:rFonts w:ascii="Cambria Math" w:hAnsi="Cambria Math" w:cs="Times New Roman"/>
+                      <w:sz w:val="16"/>
+                      <w:szCs w:val="16"/>
+                    </w:rPr>
+                    <m:t>m</m:t>
+                  </m:r>
+                </m:e>
+                <m:sub>
+                  <m:r>
+                    <w:rPr>
+                      <w:rFonts w:ascii="Cambria Math" w:hAnsi="Cambria Math" w:cs="Times New Roman"/>
+                      <w:sz w:val="16"/>
+                      <w:szCs w:val="16"/>
+                    </w:rPr>
+                    <m:t>Max</m:t>
+                  </m:r>
+                </m:sub>
+              </m:sSub>
+            </m:oMath>
+            <w:r>
+              <w:rPr>
+                <w:rFonts w:ascii="Times New Roman" w:hAnsi="Times New Roman" w:cs="Times New Roman" w:hint="eastAsia"/>
+                <w:sz w:val="16"/>
+                <w:szCs w:val="16"/>
+              </w:rPr>
+              <w:t>,</w:t>
+            </w:r>
+            <w:r>
+              <w:rPr>
+                <w:rFonts w:ascii="Times New Roman" w:hAnsi="Times New Roman" w:cs="Times New Roman"/>
+                <w:sz w:val="16"/>
+                <w:szCs w:val="16"/>
+              </w:rPr>
+              <w:t xml:space="preserve"> and </w:t>
+            </w:r>
+            <m:oMath>
+              <m:sSub>
+                <m:sSubPr>
+                  <m:ctrlPr>
+                    <w:rPr>
+                      <w:rFonts w:ascii="Cambria Math" w:hAnsi="Cambria Math" w:cs="Times New Roman"/>
+                      <w:i/>
+                      <w:sz w:val="16"/>
+                      <w:szCs w:val="16"/>
+                    </w:rPr>
+                  </m:ctrlPr>
+                </m:sSubPr>
+                <m:e>
+                  <m:r>
+                    <w:rPr>
+                      <w:rFonts w:ascii="Cambria Math" w:hAnsi="Cambria Math" w:cs="Times New Roman"/>
+                      <w:sz w:val="16"/>
+                      <w:szCs w:val="16"/>
+                    </w:rPr>
+                    <m:t>m</m:t>
+                  </m:r>
+                </m:e>
+                <m:sub>
+                  <m:r>
+                    <w:rPr>
+                      <w:rFonts w:ascii="Cambria Math" w:hAnsi="Cambria Math" w:cs="Times New Roman"/>
+                      <w:sz w:val="16"/>
+                      <w:szCs w:val="16"/>
+                    </w:rPr>
+                    <m:t>Max</m:t>
+                  </m:r>
+                </m:sub>
+              </m:sSub>
+              <m:r>
+                <w:rPr>
+                  <w:rFonts w:ascii="Cambria Math" w:hAnsi="Cambria Math" w:cs="Times New Roman"/>
+                  <w:sz w:val="16"/>
+                  <w:szCs w:val="16"/>
+                </w:rPr>
+                <m:t>+1</m:t>
+              </m:r>
+            </m:oMath>
+            <w:r>
+              <w:rPr>
+                <w:rFonts w:ascii="Times New Roman" w:hAnsi="Times New Roman" w:cs="Times New Roman" w:hint="eastAsia"/>
+                <w:sz w:val="16"/>
+                <w:szCs w:val="16"/>
+              </w:rPr>
+              <w:t xml:space="preserve"> means </w:t>
+            </w:r>
+            <w:r>
+              <w:rPr>
+                <w:rFonts w:ascii="Times New Roman" w:hAnsi="Times New Roman" w:cs="Times New Roman"/>
+                <w:sz w:val="16"/>
+                <w:szCs w:val="16"/>
+              </w:rPr>
+              <w:t>the y and x axis of the environment, respectively. Each rectangle with the value means the common throughput value at the point of these y and x axis.</w:t>
+            </w:r>
+          </w:p>
+          <w:p>
+            <w:pPr>
+              <w:wordWrap/>
+              <w:rPr>
+                <w:rFonts w:ascii="Times New Roman" w:hAnsi="Times New Roman" w:cs="Times New Roman"/>
+                <w:sz w:val="16"/>
+                <w:szCs w:val="16"/>
+              </w:rPr>
+            </w:pPr>
+          </w:p>
+        </w:tc>
+      </w:tr>
+    </w:tbl>
     <w:p>
       <w:pPr>
         <w:wordWrap/>
@@ -10702,6 +11599,13 @@
           <w:rFonts w:ascii="Times New Roman" w:hAnsi="Times New Roman" w:cs="Times New Roman"/>
           <w:szCs w:val="20"/>
         </w:rPr>
+        <w:sectPr>
+          <w:type w:val="continuous"/>
+          <w:pgSz w:w="11906" w:h="16838"/>
+          <w:pgMar w:top="1701" w:right="1440" w:bottom="1440" w:left="1440" w:header="851" w:footer="992" w:gutter="0"/>
+          <w:cols w:space="425"/>
+          <w:docGrid w:linePitch="360"/>
+        </w:sectPr>
       </w:pPr>
     </w:p>
     <w:tbl>
@@ -10982,677 +11886,16 @@
         </w:tc>
       </w:tr>
     </w:tbl>
-    <w:tbl>
-      <w:tblPr>
-        <w:tblStyle w:val="TableGrid"/>
-        <w:tblpPr w:leftFromText="142" w:rightFromText="142" w:vertAnchor="text" w:horzAnchor="margin" w:tblpY="26"/>
-        <w:tblOverlap w:val="never"/>
-        <w:tblW w:w="9041" w:type="dxa"/>
-        <w:tblBorders>
-          <w:top w:val="single" w:sz="4" w:space="0" w:color="FFFFFF"/>
-          <w:left w:val="single" w:sz="4" w:space="0" w:color="FFFFFF"/>
-          <w:bottom w:val="single" w:sz="4" w:space="0" w:color="FFFFFF"/>
-          <w:right w:val="single" w:sz="4" w:space="0" w:color="FFFFFF"/>
-          <w:insideH w:val="single" w:sz="4" w:space="0" w:color="FFFFFF"/>
-          <w:insideV w:val="single" w:sz="4" w:space="0" w:color="FFFFFF"/>
-        </w:tblBorders>
-        <w:tblLook w:val="04A0" w:firstRow="1" w:lastRow="0" w:firstColumn="1" w:lastColumn="0" w:noHBand="0" w:noVBand="1"/>
-      </w:tblPr>
-      <w:tblGrid>
-        <w:gridCol w:w="9041"/>
-      </w:tblGrid>
-      <w:tr>
-        <w:trPr>
-          <w:trHeight w:val="241"/>
-        </w:trPr>
-        <w:tc>
-          <w:tcPr>
-            <w:tcW w:w="9041" w:type="dxa"/>
-          </w:tcPr>
-          <w:p>
-            <w:pPr>
-              <w:wordWrap/>
-              <w:jc w:val="center"/>
-              <w:rPr>
-                <w:rFonts w:ascii="Times New Roman" w:hAnsi="Times New Roman" w:cs="Times New Roman"/>
-                <w:szCs w:val="20"/>
-              </w:rPr>
-            </w:pPr>
-            <w:r>
-              <w:rPr>
-                <w:noProof/>
-              </w:rPr>
-              <w:lastRenderedPageBreak/>
-              <w:drawing>
-                <wp:inline distT="0" distB="0" distL="0" distR="0" wp14:anchorId="0DE13CE0" wp14:editId="14E91307">
-                  <wp:extent cx="4832392" cy="1652913"/>
-                  <wp:effectExtent l="0" t="0" r="6350" b="4445"/>
-                  <wp:docPr id="2" name="Picture 2"/>
-                  <wp:cNvGraphicFramePr>
-                    <a:graphicFrameLocks xmlns:a="http://schemas.openxmlformats.org/drawingml/2006/main" noChangeAspect="1"/>
-                  </wp:cNvGraphicFramePr>
-                  <a:graphic xmlns:a="http://schemas.openxmlformats.org/drawingml/2006/main">
-                    <a:graphicData uri="http://schemas.openxmlformats.org/drawingml/2006/picture">
-                      <pic:pic xmlns:pic="http://schemas.openxmlformats.org/drawingml/2006/picture">
-                        <pic:nvPicPr>
-                          <pic:cNvPr id="1" name=""/>
-                          <pic:cNvPicPr/>
-                        </pic:nvPicPr>
-                        <pic:blipFill rotWithShape="1">
-                          <a:blip r:embed="rId8"/>
-                          <a:srcRect b="13155"/>
-                          <a:stretch/>
-                        </pic:blipFill>
-                        <pic:spPr bwMode="auto">
-                          <a:xfrm>
-                            <a:off x="0" y="0"/>
-                            <a:ext cx="4921845" cy="1683510"/>
-                          </a:xfrm>
-                          <a:prstGeom prst="rect">
-                            <a:avLst/>
-                          </a:prstGeom>
-                          <a:ln>
-                            <a:noFill/>
-                          </a:ln>
-                          <a:extLst>
-                            <a:ext uri="{53640926-AAD7-44D8-BBD7-CCE9431645EC}">
-                              <a14:shadowObscured xmlns:a14="http://schemas.microsoft.com/office/drawing/2010/main"/>
-                            </a:ext>
-                          </a:extLst>
-                        </pic:spPr>
-                      </pic:pic>
-                    </a:graphicData>
-                  </a:graphic>
-                </wp:inline>
-              </w:drawing>
-            </w:r>
-          </w:p>
-        </w:tc>
-      </w:tr>
-      <w:tr>
-        <w:trPr>
-          <w:trHeight w:val="252"/>
-        </w:trPr>
-        <w:tc>
-          <w:tcPr>
-            <w:tcW w:w="9041" w:type="dxa"/>
-          </w:tcPr>
-          <w:p>
-            <w:pPr>
-              <w:wordWrap/>
-              <w:rPr>
-                <w:rFonts w:ascii="Times New Roman" w:hAnsi="Times New Roman" w:cs="Times New Roman"/>
-                <w:sz w:val="16"/>
-                <w:szCs w:val="16"/>
-              </w:rPr>
-            </w:pPr>
-            <w:r>
-              <w:rPr>
-                <w:rFonts w:ascii="Times New Roman" w:hAnsi="Times New Roman" w:cs="Times New Roman" w:hint="cs"/>
-                <w:sz w:val="16"/>
-                <w:szCs w:val="16"/>
-              </w:rPr>
-              <w:t xml:space="preserve">Fig. </w:t>
-            </w:r>
-            <w:r>
-              <w:rPr>
-                <w:rFonts w:ascii="Times New Roman" w:hAnsi="Times New Roman" w:cs="Times New Roman"/>
-                <w:sz w:val="16"/>
-                <w:szCs w:val="16"/>
-              </w:rPr>
-              <w:t xml:space="preserve">3. Architecture of Deep Learning Model for Common Throughput Maximization: We use Convolutional Neural Network (CNN) </w:t>
-            </w:r>
-            <w:r>
-              <w:rPr>
-                <w:rFonts w:ascii="Times New Roman" w:hAnsi="Times New Roman" w:cs="Times New Roman"/>
-                <w:sz w:val="16"/>
-                <w:szCs w:val="16"/>
-              </w:rPr>
-              <w:t>[5]</w:t>
-            </w:r>
-            <w:r>
-              <w:rPr>
-                <w:rFonts w:ascii="Times New Roman" w:hAnsi="Times New Roman" w:cs="Times New Roman"/>
-                <w:sz w:val="16"/>
-                <w:szCs w:val="16"/>
-              </w:rPr>
-              <w:t xml:space="preserve"> for our methodology.</w:t>
-            </w:r>
-          </w:p>
-          <w:p>
-            <w:pPr>
-              <w:wordWrap/>
-              <w:rPr>
-                <w:rFonts w:ascii="Times New Roman" w:hAnsi="Times New Roman" w:cs="Times New Roman"/>
-                <w:sz w:val="16"/>
-                <w:szCs w:val="16"/>
-              </w:rPr>
-            </w:pPr>
-          </w:p>
-        </w:tc>
-      </w:tr>
-      <w:tr>
-        <w:trPr>
-          <w:trHeight w:val="241"/>
-        </w:trPr>
-        <w:tc>
-          <w:tcPr>
-            <w:tcW w:w="9041" w:type="dxa"/>
-          </w:tcPr>
-          <w:p>
-            <w:pPr>
-              <w:wordWrap/>
-              <w:jc w:val="center"/>
-              <w:rPr>
-                <w:rFonts w:ascii="Times New Roman" w:hAnsi="Times New Roman" w:cs="Times New Roman"/>
-                <w:szCs w:val="20"/>
-              </w:rPr>
-            </w:pPr>
-            <w:r>
-              <w:rPr>
-                <w:noProof/>
-              </w:rPr>
-              <w:drawing>
-                <wp:inline distT="0" distB="0" distL="0" distR="0" wp14:anchorId="4C8BA91E" wp14:editId="24E3B8DE">
-                  <wp:extent cx="4608333" cy="2304167"/>
-                  <wp:effectExtent l="0" t="0" r="1905" b="1270"/>
-                  <wp:docPr id="14" name="Picture 14"/>
-                  <wp:cNvGraphicFramePr>
-                    <a:graphicFrameLocks xmlns:a="http://schemas.openxmlformats.org/drawingml/2006/main" noChangeAspect="1"/>
-                  </wp:cNvGraphicFramePr>
-                  <a:graphic xmlns:a="http://schemas.openxmlformats.org/drawingml/2006/main">
-                    <a:graphicData uri="http://schemas.openxmlformats.org/drawingml/2006/picture">
-                      <pic:pic xmlns:pic="http://schemas.openxmlformats.org/drawingml/2006/picture">
-                        <pic:nvPicPr>
-                          <pic:cNvPr id="1" name=""/>
-                          <pic:cNvPicPr/>
-                        </pic:nvPicPr>
-                        <pic:blipFill>
-                          <a:blip r:embed="rId9"/>
-                          <a:stretch>
-                            <a:fillRect/>
-                          </a:stretch>
-                        </pic:blipFill>
-                        <pic:spPr>
-                          <a:xfrm>
-                            <a:off x="0" y="0"/>
-                            <a:ext cx="4624528" cy="2312264"/>
-                          </a:xfrm>
-                          <a:prstGeom prst="rect">
-                            <a:avLst/>
-                          </a:prstGeom>
-                        </pic:spPr>
-                      </pic:pic>
-                    </a:graphicData>
-                  </a:graphic>
-                </wp:inline>
-              </w:drawing>
-            </w:r>
-          </w:p>
-        </w:tc>
-      </w:tr>
-      <w:tr>
-        <w:trPr>
-          <w:trHeight w:val="252"/>
-        </w:trPr>
-        <w:tc>
-          <w:tcPr>
-            <w:tcW w:w="9041" w:type="dxa"/>
-          </w:tcPr>
-          <w:p>
-            <w:pPr>
-              <w:wordWrap/>
-              <w:rPr>
-                <w:rFonts w:ascii="Times New Roman" w:hAnsi="Times New Roman" w:cs="Times New Roman"/>
-                <w:sz w:val="16"/>
-                <w:szCs w:val="16"/>
-              </w:rPr>
-            </w:pPr>
-            <w:r>
-              <w:rPr>
-                <w:rFonts w:ascii="Times New Roman" w:hAnsi="Times New Roman" w:cs="Times New Roman" w:hint="cs"/>
-                <w:sz w:val="16"/>
-                <w:szCs w:val="16"/>
-              </w:rPr>
-              <w:t xml:space="preserve">Fig. </w:t>
-            </w:r>
-            <w:r>
-              <w:rPr>
-                <w:rFonts w:ascii="Times New Roman" w:hAnsi="Times New Roman" w:cs="Times New Roman"/>
-                <w:sz w:val="16"/>
-                <w:szCs w:val="16"/>
-              </w:rPr>
-              <w:t xml:space="preserve">4. Decision algorithm for </w:t>
-            </w:r>
-            <m:oMath>
-              <m:sSub>
-                <m:sSubPr>
-                  <m:ctrlPr>
-                    <w:rPr>
-                      <w:rFonts w:ascii="Cambria Math" w:hAnsi="Cambria Math" w:cs="Times New Roman"/>
-                      <w:i/>
-                      <w:sz w:val="16"/>
-                      <w:szCs w:val="16"/>
-                    </w:rPr>
-                  </m:ctrlPr>
-                </m:sSubPr>
-                <m:e>
-                  <m:r>
-                    <w:rPr>
-                      <w:rFonts w:ascii="Cambria Math" w:hAnsi="Cambria Math" w:cs="Times New Roman"/>
-                      <w:sz w:val="16"/>
-                      <w:szCs w:val="16"/>
-                    </w:rPr>
-                    <m:t>n</m:t>
-                  </m:r>
-                </m:e>
-                <m:sub>
-                  <m:r>
-                    <w:rPr>
-                      <w:rFonts w:ascii="Cambria Math" w:hAnsi="Cambria Math" w:cs="Times New Roman"/>
-                      <w:sz w:val="16"/>
-                      <w:szCs w:val="16"/>
-                    </w:rPr>
-                    <m:t>optimal</m:t>
-                  </m:r>
-                </m:sub>
-              </m:sSub>
-            </m:oMath>
-            <w:r>
-              <w:rPr>
-                <w:rFonts w:ascii="Times New Roman" w:hAnsi="Times New Roman" w:cs="Times New Roman" w:hint="eastAsia"/>
-                <w:sz w:val="16"/>
-                <w:szCs w:val="16"/>
-              </w:rPr>
-              <w:t xml:space="preserve"> </w:t>
-            </w:r>
-            <w:proofErr w:type="gramStart"/>
-            <w:r>
-              <w:rPr>
-                <w:rFonts w:ascii="Times New Roman" w:hAnsi="Times New Roman" w:cs="Times New Roman" w:hint="eastAsia"/>
-                <w:sz w:val="16"/>
-                <w:szCs w:val="16"/>
-              </w:rPr>
-              <w:t xml:space="preserve">and </w:t>
-            </w:r>
-            <w:proofErr w:type="gramEnd"/>
-            <m:oMath>
-              <m:sSub>
-                <m:sSubPr>
-                  <m:ctrlPr>
-                    <w:rPr>
-                      <w:rFonts w:ascii="Cambria Math" w:hAnsi="Cambria Math" w:cs="Times New Roman"/>
-                      <w:i/>
-                      <w:sz w:val="16"/>
-                      <w:szCs w:val="16"/>
-                    </w:rPr>
-                  </m:ctrlPr>
-                </m:sSubPr>
-                <m:e>
-                  <m:r>
-                    <w:rPr>
-                      <w:rFonts w:ascii="Cambria Math" w:hAnsi="Cambria Math" w:cs="Times New Roman"/>
-                      <w:sz w:val="16"/>
-                      <w:szCs w:val="16"/>
-                    </w:rPr>
-                    <m:t>m</m:t>
-                  </m:r>
-                </m:e>
-                <m:sub>
-                  <m:r>
-                    <w:rPr>
-                      <w:rFonts w:ascii="Cambria Math" w:hAnsi="Cambria Math" w:cs="Times New Roman"/>
-                      <w:sz w:val="16"/>
-                      <w:szCs w:val="16"/>
-                    </w:rPr>
-                    <m:t>optimal</m:t>
-                  </m:r>
-                </m:sub>
-              </m:sSub>
-            </m:oMath>
-            <w:r>
-              <w:rPr>
-                <w:rFonts w:ascii="Times New Roman" w:hAnsi="Times New Roman" w:cs="Times New Roman" w:hint="eastAsia"/>
-                <w:sz w:val="16"/>
-                <w:szCs w:val="16"/>
-              </w:rPr>
-              <w:t xml:space="preserve">. </w:t>
-            </w:r>
-            <w:r>
-              <w:rPr>
-                <w:rFonts w:ascii="Times New Roman" w:hAnsi="Times New Roman" w:cs="Times New Roman"/>
-                <w:sz w:val="16"/>
-                <w:szCs w:val="16"/>
-              </w:rPr>
-              <w:t>For each picture on the left and right</w:t>
-            </w:r>
-            <w:proofErr w:type="gramStart"/>
-            <w:r>
-              <w:rPr>
-                <w:rFonts w:ascii="Times New Roman" w:hAnsi="Times New Roman" w:cs="Times New Roman"/>
-                <w:sz w:val="16"/>
-                <w:szCs w:val="16"/>
-              </w:rPr>
-              <w:t xml:space="preserve">, </w:t>
-            </w:r>
-            <w:proofErr w:type="gramEnd"/>
-            <m:oMath>
-              <m:sSub>
-                <m:sSubPr>
-                  <m:ctrlPr>
-                    <w:rPr>
-                      <w:rFonts w:ascii="Cambria Math" w:hAnsi="Cambria Math" w:cs="Times New Roman"/>
-                      <w:i/>
-                      <w:sz w:val="16"/>
-                      <w:szCs w:val="16"/>
-                    </w:rPr>
-                  </m:ctrlPr>
-                </m:sSubPr>
-                <m:e>
-                  <m:r>
-                    <w:rPr>
-                      <w:rFonts w:ascii="Cambria Math" w:hAnsi="Cambria Math" w:cs="Times New Roman"/>
-                      <w:sz w:val="16"/>
-                      <w:szCs w:val="16"/>
-                    </w:rPr>
-                    <m:t>n</m:t>
-                  </m:r>
-                </m:e>
-                <m:sub>
-                  <m:r>
-                    <w:rPr>
-                      <w:rFonts w:ascii="Cambria Math" w:hAnsi="Cambria Math" w:cs="Times New Roman"/>
-                      <w:sz w:val="16"/>
-                      <w:szCs w:val="16"/>
-                    </w:rPr>
-                    <m:t>Max</m:t>
-                  </m:r>
-                </m:sub>
-              </m:sSub>
-              <m:r>
-                <w:rPr>
-                  <w:rFonts w:ascii="Cambria Math" w:hAnsi="Cambria Math" w:cs="Times New Roman"/>
-                  <w:sz w:val="16"/>
-                  <w:szCs w:val="16"/>
-                </w:rPr>
-                <m:t>-1</m:t>
-              </m:r>
-            </m:oMath>
-            <w:r>
-              <w:rPr>
-                <w:rFonts w:ascii="Times New Roman" w:hAnsi="Times New Roman" w:cs="Times New Roman"/>
-                <w:sz w:val="16"/>
-                <w:szCs w:val="16"/>
-              </w:rPr>
-              <w:t xml:space="preserve">, </w:t>
-            </w:r>
-            <m:oMath>
-              <m:sSub>
-                <m:sSubPr>
-                  <m:ctrlPr>
-                    <w:rPr>
-                      <w:rFonts w:ascii="Cambria Math" w:hAnsi="Cambria Math" w:cs="Times New Roman"/>
-                      <w:i/>
-                      <w:sz w:val="16"/>
-                      <w:szCs w:val="16"/>
-                    </w:rPr>
-                  </m:ctrlPr>
-                </m:sSubPr>
-                <m:e>
-                  <m:r>
-                    <w:rPr>
-                      <w:rFonts w:ascii="Cambria Math" w:hAnsi="Cambria Math" w:cs="Times New Roman"/>
-                      <w:sz w:val="16"/>
-                      <w:szCs w:val="16"/>
-                    </w:rPr>
-                    <m:t>n</m:t>
-                  </m:r>
-                </m:e>
-                <m:sub>
-                  <m:r>
-                    <w:rPr>
-                      <w:rFonts w:ascii="Cambria Math" w:hAnsi="Cambria Math" w:cs="Times New Roman"/>
-                      <w:sz w:val="16"/>
-                      <w:szCs w:val="16"/>
-                    </w:rPr>
-                    <m:t>Max</m:t>
-                  </m:r>
-                </m:sub>
-              </m:sSub>
-            </m:oMath>
-            <w:r>
-              <w:rPr>
-                <w:rFonts w:ascii="Times New Roman" w:hAnsi="Times New Roman" w:cs="Times New Roman" w:hint="eastAsia"/>
-                <w:sz w:val="16"/>
-                <w:szCs w:val="16"/>
-              </w:rPr>
-              <w:t xml:space="preserve">, </w:t>
-            </w:r>
-            <m:oMath>
-              <m:sSub>
-                <m:sSubPr>
-                  <m:ctrlPr>
-                    <w:rPr>
-                      <w:rFonts w:ascii="Cambria Math" w:hAnsi="Cambria Math" w:cs="Times New Roman"/>
-                      <w:i/>
-                      <w:sz w:val="16"/>
-                      <w:szCs w:val="16"/>
-                    </w:rPr>
-                  </m:ctrlPr>
-                </m:sSubPr>
-                <m:e>
-                  <m:r>
-                    <w:rPr>
-                      <w:rFonts w:ascii="Cambria Math" w:hAnsi="Cambria Math" w:cs="Times New Roman"/>
-                      <w:sz w:val="16"/>
-                      <w:szCs w:val="16"/>
-                    </w:rPr>
-                    <m:t>n</m:t>
-                  </m:r>
-                </m:e>
-                <m:sub>
-                  <m:r>
-                    <w:rPr>
-                      <w:rFonts w:ascii="Cambria Math" w:hAnsi="Cambria Math" w:cs="Times New Roman"/>
-                      <w:sz w:val="16"/>
-                      <w:szCs w:val="16"/>
-                    </w:rPr>
-                    <m:t>Max</m:t>
-                  </m:r>
-                </m:sub>
-              </m:sSub>
-              <m:r>
-                <w:rPr>
-                  <w:rFonts w:ascii="Cambria Math" w:hAnsi="Cambria Math" w:cs="Times New Roman"/>
-                  <w:sz w:val="16"/>
-                  <w:szCs w:val="16"/>
-                </w:rPr>
-                <m:t>+1</m:t>
-              </m:r>
-            </m:oMath>
-            <w:r>
-              <w:rPr>
-                <w:rFonts w:ascii="Times New Roman" w:hAnsi="Times New Roman" w:cs="Times New Roman" w:hint="eastAsia"/>
-                <w:sz w:val="16"/>
-                <w:szCs w:val="16"/>
-              </w:rPr>
-              <w:t xml:space="preserve">, </w:t>
-            </w:r>
-            <m:oMath>
-              <m:sSub>
-                <m:sSubPr>
-                  <m:ctrlPr>
-                    <w:rPr>
-                      <w:rFonts w:ascii="Cambria Math" w:hAnsi="Cambria Math" w:cs="Times New Roman"/>
-                      <w:i/>
-                      <w:sz w:val="16"/>
-                      <w:szCs w:val="16"/>
-                    </w:rPr>
-                  </m:ctrlPr>
-                </m:sSubPr>
-                <m:e>
-                  <m:r>
-                    <w:rPr>
-                      <w:rFonts w:ascii="Cambria Math" w:hAnsi="Cambria Math" w:cs="Times New Roman"/>
-                      <w:sz w:val="16"/>
-                      <w:szCs w:val="16"/>
-                    </w:rPr>
-                    <m:t>m</m:t>
-                  </m:r>
-                </m:e>
-                <m:sub>
-                  <m:r>
-                    <w:rPr>
-                      <w:rFonts w:ascii="Cambria Math" w:hAnsi="Cambria Math" w:cs="Times New Roman"/>
-                      <w:sz w:val="16"/>
-                      <w:szCs w:val="16"/>
-                    </w:rPr>
-                    <m:t>Max</m:t>
-                  </m:r>
-                </m:sub>
-              </m:sSub>
-              <m:r>
-                <m:rPr>
-                  <m:sty m:val="p"/>
-                </m:rPr>
-                <w:rPr>
-                  <w:rFonts w:ascii="Cambria Math" w:hAnsi="Cambria Math" w:cs="Times New Roman"/>
-                  <w:sz w:val="16"/>
-                  <w:szCs w:val="16"/>
-                </w:rPr>
-                <m:t>-1</m:t>
-              </m:r>
-            </m:oMath>
-            <w:r>
-              <w:rPr>
-                <w:rFonts w:ascii="Times New Roman" w:hAnsi="Times New Roman" w:cs="Times New Roman" w:hint="eastAsia"/>
-                <w:sz w:val="16"/>
-                <w:szCs w:val="16"/>
-              </w:rPr>
-              <w:t xml:space="preserve">, </w:t>
-            </w:r>
-            <m:oMath>
-              <m:sSub>
-                <m:sSubPr>
-                  <m:ctrlPr>
-                    <w:rPr>
-                      <w:rFonts w:ascii="Cambria Math" w:hAnsi="Cambria Math" w:cs="Times New Roman"/>
-                      <w:i/>
-                      <w:sz w:val="16"/>
-                      <w:szCs w:val="16"/>
-                    </w:rPr>
-                  </m:ctrlPr>
-                </m:sSubPr>
-                <m:e>
-                  <m:r>
-                    <w:rPr>
-                      <w:rFonts w:ascii="Cambria Math" w:hAnsi="Cambria Math" w:cs="Times New Roman"/>
-                      <w:sz w:val="16"/>
-                      <w:szCs w:val="16"/>
-                    </w:rPr>
-                    <m:t>m</m:t>
-                  </m:r>
-                </m:e>
-                <m:sub>
-                  <m:r>
-                    <w:rPr>
-                      <w:rFonts w:ascii="Cambria Math" w:hAnsi="Cambria Math" w:cs="Times New Roman"/>
-                      <w:sz w:val="16"/>
-                      <w:szCs w:val="16"/>
-                    </w:rPr>
-                    <m:t>Max</m:t>
-                  </m:r>
-                </m:sub>
-              </m:sSub>
-            </m:oMath>
-            <w:r>
-              <w:rPr>
-                <w:rFonts w:ascii="Times New Roman" w:hAnsi="Times New Roman" w:cs="Times New Roman" w:hint="eastAsia"/>
-                <w:sz w:val="16"/>
-                <w:szCs w:val="16"/>
-              </w:rPr>
-              <w:t>,</w:t>
-            </w:r>
-            <w:r>
-              <w:rPr>
-                <w:rFonts w:ascii="Times New Roman" w:hAnsi="Times New Roman" w:cs="Times New Roman"/>
-                <w:sz w:val="16"/>
-                <w:szCs w:val="16"/>
-              </w:rPr>
-              <w:t xml:space="preserve"> and </w:t>
-            </w:r>
-            <m:oMath>
-              <m:sSub>
-                <m:sSubPr>
-                  <m:ctrlPr>
-                    <w:rPr>
-                      <w:rFonts w:ascii="Cambria Math" w:hAnsi="Cambria Math" w:cs="Times New Roman"/>
-                      <w:i/>
-                      <w:sz w:val="16"/>
-                      <w:szCs w:val="16"/>
-                    </w:rPr>
-                  </m:ctrlPr>
-                </m:sSubPr>
-                <m:e>
-                  <m:r>
-                    <w:rPr>
-                      <w:rFonts w:ascii="Cambria Math" w:hAnsi="Cambria Math" w:cs="Times New Roman"/>
-                      <w:sz w:val="16"/>
-                      <w:szCs w:val="16"/>
-                    </w:rPr>
-                    <m:t>m</m:t>
-                  </m:r>
-                </m:e>
-                <m:sub>
-                  <m:r>
-                    <w:rPr>
-                      <w:rFonts w:ascii="Cambria Math" w:hAnsi="Cambria Math" w:cs="Times New Roman"/>
-                      <w:sz w:val="16"/>
-                      <w:szCs w:val="16"/>
-                    </w:rPr>
-                    <m:t>Max</m:t>
-                  </m:r>
-                </m:sub>
-              </m:sSub>
-              <m:r>
-                <w:rPr>
-                  <w:rFonts w:ascii="Cambria Math" w:hAnsi="Cambria Math" w:cs="Times New Roman"/>
-                  <w:sz w:val="16"/>
-                  <w:szCs w:val="16"/>
-                </w:rPr>
-                <m:t>+1</m:t>
-              </m:r>
-            </m:oMath>
-            <w:r>
-              <w:rPr>
-                <w:rFonts w:ascii="Times New Roman" w:hAnsi="Times New Roman" w:cs="Times New Roman" w:hint="eastAsia"/>
-                <w:sz w:val="16"/>
-                <w:szCs w:val="16"/>
-              </w:rPr>
-              <w:t xml:space="preserve"> means </w:t>
-            </w:r>
-            <w:r>
-              <w:rPr>
-                <w:rFonts w:ascii="Times New Roman" w:hAnsi="Times New Roman" w:cs="Times New Roman"/>
-                <w:sz w:val="16"/>
-                <w:szCs w:val="16"/>
-              </w:rPr>
-              <w:t>the y and x axis of the environment, respectively. Each rectangle with the value means the common throughput value at the point of these y and x axis.</w:t>
-            </w:r>
-          </w:p>
-          <w:p>
-            <w:pPr>
-              <w:wordWrap/>
-              <w:rPr>
-                <w:rFonts w:ascii="Times New Roman" w:hAnsi="Times New Roman" w:cs="Times New Roman"/>
-                <w:sz w:val="16"/>
-                <w:szCs w:val="16"/>
-              </w:rPr>
-            </w:pPr>
-          </w:p>
-        </w:tc>
-      </w:tr>
-    </w:tbl>
+    <w:p>
+      <w:pPr>
+        <w:wordWrap/>
+        <w:spacing w:after="0"/>
+        <w:rPr>
+          <w:rFonts w:ascii="Times New Roman" w:hAnsi="Times New Roman" w:cs="Times New Roman"/>
+          <w:szCs w:val="20"/>
+        </w:rPr>
+      </w:pPr>
+    </w:p>
     <w:p>
       <w:pPr>
         <w:wordWrap/>
@@ -13665,17 +13908,6 @@
           <w:szCs w:val="20"/>
         </w:rPr>
       </w:pPr>
-    </w:p>
-    <w:p>
-      <w:pPr>
-        <w:wordWrap/>
-        <w:spacing w:after="0"/>
-        <w:ind w:firstLineChars="100" w:firstLine="200"/>
-        <w:rPr>
-          <w:rFonts w:ascii="Times New Roman" w:hAnsi="Times New Roman" w:cs="Times New Roman"/>
-          <w:szCs w:val="20"/>
-        </w:rPr>
-      </w:pPr>
       <w:r>
         <w:rPr>
           <w:rFonts w:ascii="Times New Roman" w:hAnsi="Times New Roman" w:cs="Times New Roman"/>
@@ -14698,8 +14930,7 @@
         <w:spacing w:after="0"/>
         <w:ind w:firstLineChars="100" w:firstLine="200"/>
         <w:rPr>
-          <w:rFonts w:ascii="Times New Roman" w:eastAsia="맑은 고딕" w:hAnsi="Times New Roman" w:cs="Times New Roman"/>
-          <w:b/>
+          <w:rFonts w:ascii="Times New Roman" w:hAnsi="Times New Roman" w:cs="Times New Roman"/>
           <w:szCs w:val="20"/>
         </w:rPr>
       </w:pPr>
@@ -15731,552 +15962,13 @@
           <w:rFonts w:ascii="Times New Roman" w:hAnsi="Times New Roman" w:cs="Times New Roman"/>
           <w:szCs w:val="20"/>
         </w:rPr>
-        <w:t xml:space="preserve"> as created as the output of </w:t>
-      </w:r>
-      <w:r>
-        <w:rPr>
-          <w:rFonts w:ascii="Times New Roman" w:hAnsi="Times New Roman" w:cs="Times New Roman"/>
-          <w:szCs w:val="20"/>
-        </w:rPr>
-        <w:t xml:space="preserve">the </w:t>
-      </w:r>
-      <w:r>
-        <w:rPr>
-          <w:rFonts w:ascii="Times New Roman" w:hAnsi="Times New Roman" w:cs="Times New Roman"/>
-          <w:szCs w:val="20"/>
-        </w:rPr>
-        <w:t>model</w:t>
-      </w:r>
-      <w:r>
-        <w:rPr>
-          <w:rFonts w:ascii="Times New Roman" w:hAnsi="Times New Roman" w:cs="Times New Roman"/>
-          <w:szCs w:val="20"/>
-        </w:rPr>
-        <w:t xml:space="preserve">, called </w:t>
-      </w:r>
-      <m:oMath>
-        <m:r>
-          <m:rPr>
-            <m:sty m:val="bi"/>
-          </m:rPr>
-          <w:rPr>
-            <w:rFonts w:ascii="Cambria Math" w:hAnsi="Cambria Math" w:cs="Times New Roman"/>
-            <w:szCs w:val="20"/>
-          </w:rPr>
-          <m:t>T</m:t>
-        </m:r>
-        <m:sSubSup>
-          <m:sSubSupPr>
-            <m:ctrlPr>
-              <w:rPr>
-                <w:rFonts w:ascii="Cambria Math" w:hAnsi="Cambria Math" w:cs="Times New Roman"/>
-                <w:b/>
-                <w:i/>
-                <w:szCs w:val="20"/>
-              </w:rPr>
-            </m:ctrlPr>
-          </m:sSubSupPr>
-          <m:e>
-            <m:r>
-              <m:rPr>
-                <m:sty m:val="bi"/>
-              </m:rPr>
-              <w:rPr>
-                <w:rFonts w:ascii="Cambria Math" w:hAnsi="Cambria Math" w:cs="Times New Roman"/>
-                <w:szCs w:val="20"/>
-              </w:rPr>
-              <m:t>M</m:t>
-            </m:r>
-          </m:e>
-          <m:sub>
-            <m:r>
-              <m:rPr>
-                <m:sty m:val="bi"/>
-              </m:rPr>
-              <w:rPr>
-                <w:rFonts w:ascii="Cambria Math" w:hAnsi="Cambria Math" w:cs="Times New Roman"/>
-                <w:szCs w:val="20"/>
-              </w:rPr>
-              <m:t>i</m:t>
-            </m:r>
-          </m:sub>
-          <m:sup>
-            <m:r>
-              <m:rPr>
-                <m:sty m:val="bi"/>
-              </m:rPr>
-              <w:rPr>
-                <w:rFonts w:ascii="Cambria Math" w:hAnsi="Cambria Math" w:cs="Times New Roman"/>
-                <w:szCs w:val="20"/>
-              </w:rPr>
-              <m:t>'</m:t>
-            </m:r>
-          </m:sup>
-        </m:sSubSup>
-        <m:r>
-          <m:rPr>
-            <m:sty m:val="bi"/>
-          </m:rPr>
-          <w:rPr>
-            <w:rFonts w:ascii="Cambria Math" w:hAnsi="Cambria Math" w:cs="Times New Roman"/>
-            <w:szCs w:val="20"/>
-          </w:rPr>
-          <m:t>(N, M)(</m:t>
-        </m:r>
-        <m:sSub>
-          <m:sSubPr>
-            <m:ctrlPr>
-              <w:rPr>
-                <w:rFonts w:ascii="Cambria Math" w:hAnsi="Cambria Math" w:cs="Times New Roman"/>
-                <w:b/>
-                <w:i/>
-                <w:szCs w:val="20"/>
-              </w:rPr>
-            </m:ctrlPr>
-          </m:sSubPr>
-          <m:e>
-            <m:r>
-              <m:rPr>
-                <m:sty m:val="bi"/>
-              </m:rPr>
-              <w:rPr>
-                <w:rFonts w:ascii="Cambria Math" w:hAnsi="Cambria Math" w:cs="Times New Roman"/>
-                <w:szCs w:val="20"/>
-              </w:rPr>
-              <m:t>m</m:t>
-            </m:r>
-          </m:e>
-          <m:sub>
-            <m:r>
-              <m:rPr>
-                <m:sty m:val="bi"/>
-              </m:rPr>
-              <w:rPr>
-                <w:rFonts w:ascii="Cambria Math" w:hAnsi="Cambria Math" w:cs="Times New Roman"/>
-                <w:szCs w:val="20"/>
-              </w:rPr>
-              <m:t>1</m:t>
-            </m:r>
-          </m:sub>
-        </m:sSub>
-        <m:r>
-          <m:rPr>
-            <m:sty m:val="bi"/>
-          </m:rPr>
-          <w:rPr>
-            <w:rFonts w:ascii="Cambria Math" w:hAnsi="Cambria Math" w:cs="Times New Roman"/>
-            <w:szCs w:val="20"/>
-          </w:rPr>
-          <m:t>≤i&lt;</m:t>
-        </m:r>
-        <m:sSub>
-          <m:sSubPr>
-            <m:ctrlPr>
-              <w:rPr>
-                <w:rFonts w:ascii="Cambria Math" w:hAnsi="Cambria Math" w:cs="Times New Roman"/>
-                <w:b/>
-                <w:i/>
-                <w:szCs w:val="20"/>
-              </w:rPr>
-            </m:ctrlPr>
-          </m:sSubPr>
-          <m:e>
-            <m:r>
-              <m:rPr>
-                <m:sty m:val="bi"/>
-              </m:rPr>
-              <w:rPr>
-                <w:rFonts w:ascii="Cambria Math" w:hAnsi="Cambria Math" w:cs="Times New Roman"/>
-                <w:szCs w:val="20"/>
-              </w:rPr>
-              <m:t>m</m:t>
-            </m:r>
-          </m:e>
-          <m:sub>
-            <m:r>
-              <m:rPr>
-                <m:sty m:val="bi"/>
-              </m:rPr>
-              <w:rPr>
-                <w:rFonts w:ascii="Cambria Math" w:hAnsi="Cambria Math" w:cs="Times New Roman"/>
-                <w:szCs w:val="20"/>
-              </w:rPr>
-              <m:t>1</m:t>
-            </m:r>
-          </m:sub>
-        </m:sSub>
-        <m:r>
-          <m:rPr>
-            <m:sty m:val="bi"/>
-          </m:rPr>
-          <w:rPr>
-            <w:rFonts w:ascii="Cambria Math" w:hAnsi="Cambria Math" w:cs="Times New Roman"/>
-            <w:szCs w:val="20"/>
-          </w:rPr>
-          <m:t>+</m:t>
-        </m:r>
-        <m:sSub>
-          <m:sSubPr>
-            <m:ctrlPr>
-              <w:rPr>
-                <w:rFonts w:ascii="Cambria Math" w:hAnsi="Cambria Math" w:cs="Times New Roman"/>
-                <w:b/>
-                <w:i/>
-                <w:szCs w:val="20"/>
-              </w:rPr>
-            </m:ctrlPr>
-          </m:sSubPr>
-          <m:e>
-            <m:r>
-              <m:rPr>
-                <m:sty m:val="bi"/>
-              </m:rPr>
-              <w:rPr>
-                <w:rFonts w:ascii="Cambria Math" w:hAnsi="Cambria Math" w:cs="Times New Roman"/>
-                <w:szCs w:val="20"/>
-              </w:rPr>
-              <m:t>m</m:t>
-            </m:r>
-          </m:e>
-          <m:sub>
-            <m:r>
-              <m:rPr>
-                <m:sty m:val="bi"/>
-              </m:rPr>
-              <w:rPr>
-                <w:rFonts w:ascii="Cambria Math" w:hAnsi="Cambria Math" w:cs="Times New Roman"/>
-                <w:szCs w:val="20"/>
-              </w:rPr>
-              <m:t>2</m:t>
-            </m:r>
-          </m:sub>
-        </m:sSub>
-        <m:r>
-          <m:rPr>
-            <m:sty m:val="bi"/>
-          </m:rPr>
-          <w:rPr>
-            <w:rFonts w:ascii="Cambria Math" w:hAnsi="Cambria Math" w:cs="Times New Roman"/>
-            <w:szCs w:val="20"/>
-          </w:rPr>
-          <m:t>)</m:t>
-        </m:r>
-      </m:oMath>
-      <w:r>
-        <w:rPr>
-          <w:rFonts w:ascii="Times New Roman" w:hAnsi="Times New Roman" w:cs="Times New Roman"/>
-          <w:szCs w:val="20"/>
-        </w:rPr>
-        <w:t xml:space="preserve">s </w:t>
-      </w:r>
-      <w:r>
-        <w:rPr>
-          <w:rFonts w:ascii="Times New Roman" w:hAnsi="Times New Roman" w:cs="Times New Roman"/>
-          <w:szCs w:val="20"/>
-        </w:rPr>
-        <w:t>in this section,</w:t>
-      </w:r>
-      <w:r>
-        <w:rPr>
-          <w:rFonts w:ascii="Times New Roman" w:hAnsi="Times New Roman" w:cs="Times New Roman"/>
-          <w:szCs w:val="20"/>
-        </w:rPr>
-        <w:t xml:space="preserve"> are not equal to</w:t>
-      </w:r>
-      <w:r>
-        <w:rPr>
-          <w:rFonts w:ascii="Times New Roman" w:hAnsi="Times New Roman" w:cs="Times New Roman"/>
-          <w:szCs w:val="20"/>
-        </w:rPr>
-        <w:t xml:space="preserve"> corresponding</w:t>
-      </w:r>
-      <w:r>
-        <w:rPr>
-          <w:rFonts w:ascii="Times New Roman" w:hAnsi="Times New Roman" w:cs="Times New Roman"/>
-          <w:szCs w:val="20"/>
-        </w:rPr>
-        <w:t xml:space="preserve"> </w:t>
-      </w:r>
-      <m:oMath>
-        <m:r>
-          <w:rPr>
-            <w:rFonts w:ascii="Cambria Math" w:hAnsi="Cambria Math" w:cs="Times New Roman"/>
-            <w:szCs w:val="20"/>
-          </w:rPr>
-          <m:t>T</m:t>
-        </m:r>
-        <m:sSub>
-          <m:sSubPr>
-            <m:ctrlPr>
-              <w:rPr>
-                <w:rFonts w:ascii="Cambria Math" w:hAnsi="Cambria Math" w:cs="Times New Roman"/>
-                <w:i/>
-                <w:szCs w:val="20"/>
-              </w:rPr>
-            </m:ctrlPr>
-          </m:sSubPr>
-          <m:e>
-            <m:r>
-              <w:rPr>
-                <w:rFonts w:ascii="Cambria Math" w:hAnsi="Cambria Math" w:cs="Times New Roman"/>
-                <w:szCs w:val="20"/>
-              </w:rPr>
-              <m:t>M</m:t>
-            </m:r>
-          </m:e>
-          <m:sub>
-            <m:r>
-              <w:rPr>
-                <w:rFonts w:ascii="Cambria Math" w:hAnsi="Cambria Math" w:cs="Times New Roman"/>
-                <w:szCs w:val="20"/>
-              </w:rPr>
-              <m:t>i</m:t>
-            </m:r>
-          </m:sub>
-        </m:sSub>
-        <m:r>
-          <w:rPr>
-            <w:rFonts w:ascii="Cambria Math" w:hAnsi="Cambria Math" w:cs="Times New Roman"/>
-            <w:szCs w:val="20"/>
-          </w:rPr>
-          <m:t>(N, M)(</m:t>
-        </m:r>
-        <m:sSub>
-          <m:sSubPr>
-            <m:ctrlPr>
-              <w:rPr>
-                <w:rFonts w:ascii="Cambria Math" w:hAnsi="Cambria Math" w:cs="Times New Roman"/>
-                <w:i/>
-                <w:szCs w:val="20"/>
-              </w:rPr>
-            </m:ctrlPr>
-          </m:sSubPr>
-          <m:e>
-            <m:r>
-              <w:rPr>
-                <w:rFonts w:ascii="Cambria Math" w:hAnsi="Cambria Math" w:cs="Times New Roman"/>
-                <w:szCs w:val="20"/>
-              </w:rPr>
-              <m:t>m</m:t>
-            </m:r>
-          </m:e>
-          <m:sub>
-            <m:r>
-              <w:rPr>
-                <w:rFonts w:ascii="Cambria Math" w:hAnsi="Cambria Math" w:cs="Times New Roman"/>
-                <w:szCs w:val="20"/>
-              </w:rPr>
-              <m:t>1</m:t>
-            </m:r>
-          </m:sub>
-        </m:sSub>
-        <m:r>
-          <w:rPr>
-            <w:rFonts w:ascii="Cambria Math" w:hAnsi="Cambria Math" w:cs="Times New Roman"/>
-            <w:szCs w:val="20"/>
-          </w:rPr>
-          <m:t>≤i&lt;</m:t>
-        </m:r>
-        <m:sSub>
-          <m:sSubPr>
-            <m:ctrlPr>
-              <w:rPr>
-                <w:rFonts w:ascii="Cambria Math" w:hAnsi="Cambria Math" w:cs="Times New Roman"/>
-                <w:i/>
-                <w:szCs w:val="20"/>
-              </w:rPr>
-            </m:ctrlPr>
-          </m:sSubPr>
-          <m:e>
-            <m:r>
-              <w:rPr>
-                <w:rFonts w:ascii="Cambria Math" w:hAnsi="Cambria Math" w:cs="Times New Roman"/>
-                <w:szCs w:val="20"/>
-              </w:rPr>
-              <m:t>m</m:t>
-            </m:r>
-          </m:e>
-          <m:sub>
-            <m:r>
-              <w:rPr>
-                <w:rFonts w:ascii="Cambria Math" w:hAnsi="Cambria Math" w:cs="Times New Roman"/>
-                <w:szCs w:val="20"/>
-              </w:rPr>
-              <m:t>1</m:t>
-            </m:r>
-          </m:sub>
-        </m:sSub>
-        <m:r>
-          <w:rPr>
-            <w:rFonts w:ascii="Cambria Math" w:hAnsi="Cambria Math" w:cs="Times New Roman"/>
-            <w:szCs w:val="20"/>
-          </w:rPr>
-          <m:t>+</m:t>
-        </m:r>
-        <m:sSub>
-          <m:sSubPr>
-            <m:ctrlPr>
-              <w:rPr>
-                <w:rFonts w:ascii="Cambria Math" w:hAnsi="Cambria Math" w:cs="Times New Roman"/>
-                <w:i/>
-                <w:szCs w:val="20"/>
-              </w:rPr>
-            </m:ctrlPr>
-          </m:sSubPr>
-          <m:e>
-            <m:r>
-              <w:rPr>
-                <w:rFonts w:ascii="Cambria Math" w:hAnsi="Cambria Math" w:cs="Times New Roman"/>
-                <w:szCs w:val="20"/>
-              </w:rPr>
-              <m:t>m</m:t>
-            </m:r>
-          </m:e>
-          <m:sub>
-            <m:r>
-              <w:rPr>
-                <w:rFonts w:ascii="Cambria Math" w:hAnsi="Cambria Math" w:cs="Times New Roman"/>
-                <w:szCs w:val="20"/>
-              </w:rPr>
-              <m:t>2</m:t>
-            </m:r>
-          </m:sub>
-        </m:sSub>
-        <m:r>
-          <w:rPr>
-            <w:rFonts w:ascii="Cambria Math" w:hAnsi="Cambria Math" w:cs="Times New Roman"/>
-            <w:szCs w:val="20"/>
-          </w:rPr>
-          <m:t>)</m:t>
-        </m:r>
-      </m:oMath>
-      <w:r>
-        <w:rPr>
-          <w:rFonts w:ascii="Times New Roman" w:hAnsi="Times New Roman" w:cs="Times New Roman"/>
-          <w:szCs w:val="20"/>
-        </w:rPr>
-        <w:t>s.</w:t>
-      </w:r>
-      <w:r>
-        <w:rPr>
-          <w:rFonts w:ascii="Times New Roman" w:hAnsi="Times New Roman" w:cs="Times New Roman"/>
-          <w:szCs w:val="20"/>
-        </w:rPr>
-        <w:t xml:space="preserve"> </w:t>
-      </w:r>
-      <w:r>
-        <w:rPr>
-          <w:rFonts w:ascii="Times New Roman" w:hAnsi="Times New Roman" w:cs="Times New Roman"/>
-          <w:szCs w:val="20"/>
-        </w:rPr>
-        <w:t xml:space="preserve">Then compare the </w:t>
-      </w:r>
-      <w:r>
-        <w:rPr>
-          <w:rFonts w:ascii="Times New Roman" w:hAnsi="Times New Roman" w:cs="Times New Roman"/>
-          <w:szCs w:val="20"/>
-        </w:rPr>
-        <w:t xml:space="preserve">throughput value with </w:t>
-      </w:r>
-      <m:oMath>
-        <m:sSub>
-          <m:sSubPr>
-            <m:ctrlPr>
-              <w:rPr>
-                <w:rFonts w:ascii="Cambria Math" w:hAnsi="Cambria Math" w:cs="Times New Roman"/>
-                <w:b/>
-                <w:i/>
-                <w:szCs w:val="20"/>
-              </w:rPr>
-            </m:ctrlPr>
-          </m:sSubPr>
-          <m:e>
-            <m:r>
-              <m:rPr>
-                <m:sty m:val="bi"/>
-              </m:rPr>
-              <w:rPr>
-                <w:rFonts w:ascii="Cambria Math" w:hAnsi="Cambria Math" w:cs="Times New Roman"/>
-                <w:szCs w:val="20"/>
-              </w:rPr>
-              <m:t>MC</m:t>
-            </m:r>
-          </m:e>
-          <m:sub>
-            <m:r>
-              <m:rPr>
-                <m:sty m:val="bi"/>
-              </m:rPr>
-              <w:rPr>
-                <w:rFonts w:ascii="Cambria Math" w:hAnsi="Cambria Math" w:cs="Times New Roman"/>
-                <w:szCs w:val="20"/>
-              </w:rPr>
-              <m:t>i</m:t>
-            </m:r>
-          </m:sub>
-        </m:sSub>
-        <m:r>
-          <m:rPr>
-            <m:sty m:val="bi"/>
-          </m:rPr>
-          <w:rPr>
-            <w:rFonts w:ascii="Cambria Math" w:hAnsi="Cambria Math" w:cs="Times New Roman"/>
-            <w:szCs w:val="20"/>
-          </w:rPr>
-          <m:t>(</m:t>
-        </m:r>
-        <m:sSub>
-          <m:sSubPr>
-            <m:ctrlPr>
-              <w:rPr>
-                <w:rFonts w:ascii="Cambria Math" w:hAnsi="Cambria Math" w:cs="Times New Roman"/>
-                <w:b/>
-                <w:i/>
-                <w:szCs w:val="20"/>
-              </w:rPr>
-            </m:ctrlPr>
-          </m:sSubPr>
-          <m:e>
-            <m:r>
-              <m:rPr>
-                <m:sty m:val="bi"/>
-              </m:rPr>
-              <w:rPr>
-                <w:rFonts w:ascii="Cambria Math" w:hAnsi="Cambria Math" w:cs="Times New Roman"/>
-                <w:szCs w:val="20"/>
-              </w:rPr>
-              <m:t>m</m:t>
-            </m:r>
-          </m:e>
-          <m:sub>
-            <m:r>
-              <m:rPr>
-                <m:sty m:val="bi"/>
-              </m:rPr>
-              <w:rPr>
-                <w:rFonts w:ascii="Cambria Math" w:hAnsi="Cambria Math" w:cs="Times New Roman"/>
-                <w:szCs w:val="20"/>
-              </w:rPr>
-              <m:t>1</m:t>
-            </m:r>
-          </m:sub>
-        </m:sSub>
-        <m:r>
-          <m:rPr>
-            <m:sty m:val="bi"/>
-          </m:rPr>
-          <w:rPr>
-            <w:rFonts w:ascii="Cambria Math" w:hAnsi="Cambria Math" w:cs="Times New Roman"/>
-            <w:szCs w:val="20"/>
-          </w:rPr>
-          <m:t>≤</m:t>
-        </m:r>
-      </m:oMath>
+        <w:t xml:space="preserve"> as created as the </w:t>
+      </w:r>
     </w:p>
     <w:tbl>
       <w:tblPr>
         <w:tblStyle w:val="TableGrid"/>
-        <w:tblpPr w:leftFromText="142" w:rightFromText="142" w:vertAnchor="text" w:horzAnchor="margin" w:tblpY="6"/>
+        <w:tblpPr w:leftFromText="142" w:rightFromText="142" w:vertAnchor="text" w:horzAnchor="margin" w:tblpY="1"/>
         <w:tblOverlap w:val="never"/>
         <w:tblW w:w="4396" w:type="dxa"/>
         <w:tblBorders>
@@ -16315,7 +16007,7 @@
               </w:rPr>
               <w:lastRenderedPageBreak/>
               <w:drawing>
-                <wp:inline distT="0" distB="0" distL="0" distR="0" wp14:anchorId="127D89AE" wp14:editId="7517823E">
+                <wp:inline distT="0" distB="0" distL="0" distR="0" wp14:anchorId="4619C892" wp14:editId="6630583C">
                   <wp:extent cx="1949913" cy="2716868"/>
                   <wp:effectExtent l="0" t="0" r="0" b="7620"/>
                   <wp:docPr id="6" name="Picture 6"/>
@@ -16403,7 +16095,7 @@
     <w:tbl>
       <w:tblPr>
         <w:tblStyle w:val="TableGrid"/>
-        <w:tblpPr w:leftFromText="142" w:rightFromText="142" w:vertAnchor="text" w:horzAnchor="margin" w:tblpY="31"/>
+        <w:tblpPr w:leftFromText="142" w:rightFromText="142" w:vertAnchor="text" w:horzAnchor="margin" w:tblpY="104"/>
         <w:tblOverlap w:val="never"/>
         <w:tblW w:w="4339" w:type="dxa"/>
         <w:tblBorders>
@@ -20429,7 +20121,6 @@
         <w:spacing w:after="0"/>
         <w:rPr>
           <w:rFonts w:ascii="Times New Roman" w:hAnsi="Times New Roman" w:cs="Times New Roman"/>
-          <w:b/>
           <w:szCs w:val="20"/>
         </w:rPr>
       </w:pPr>
@@ -20439,21 +20130,48 @@
         <w:wordWrap/>
         <w:spacing w:after="0"/>
         <w:rPr>
-          <w:rFonts w:ascii="Times New Roman" w:hAnsi="Times New Roman" w:cs="Times New Roman"/>
+          <w:rFonts w:ascii="Times New Roman" w:eastAsia="맑은 고딕" w:hAnsi="Times New Roman" w:cs="Times New Roman"/>
           <w:b/>
           <w:szCs w:val="20"/>
         </w:rPr>
       </w:pPr>
-    </w:p>
-    <w:p>
-      <w:pPr>
-        <w:wordWrap/>
-        <w:spacing w:after="0"/>
-        <w:rPr>
-          <w:rFonts w:ascii="Times New Roman" w:hAnsi="Times New Roman" w:cs="Times New Roman"/>
-          <w:szCs w:val="20"/>
-        </w:rPr>
-      </w:pPr>
+      <w:proofErr w:type="gramStart"/>
+      <w:r>
+        <w:rPr>
+          <w:rFonts w:ascii="Times New Roman" w:hAnsi="Times New Roman" w:cs="Times New Roman"/>
+          <w:szCs w:val="20"/>
+        </w:rPr>
+        <w:t>output</w:t>
+      </w:r>
+      <w:proofErr w:type="gramEnd"/>
+      <w:r>
+        <w:rPr>
+          <w:rFonts w:ascii="Times New Roman" w:hAnsi="Times New Roman" w:cs="Times New Roman"/>
+          <w:szCs w:val="20"/>
+        </w:rPr>
+        <w:t xml:space="preserve"> of </w:t>
+      </w:r>
+      <w:r>
+        <w:rPr>
+          <w:rFonts w:ascii="Times New Roman" w:hAnsi="Times New Roman" w:cs="Times New Roman"/>
+          <w:szCs w:val="20"/>
+        </w:rPr>
+        <w:t xml:space="preserve">the </w:t>
+      </w:r>
+      <w:r>
+        <w:rPr>
+          <w:rFonts w:ascii="Times New Roman" w:hAnsi="Times New Roman" w:cs="Times New Roman"/>
+          <w:szCs w:val="20"/>
+        </w:rPr>
+        <w:t>model</w:t>
+      </w:r>
+      <w:r>
+        <w:rPr>
+          <w:rFonts w:ascii="Times New Roman" w:hAnsi="Times New Roman" w:cs="Times New Roman"/>
+          <w:szCs w:val="20"/>
+        </w:rPr>
+        <w:t xml:space="preserve">, called </w:t>
+      </w:r>
       <m:oMath>
         <m:r>
           <m:rPr>
@@ -20463,7 +20181,111 @@
             <w:rFonts w:ascii="Cambria Math" w:hAnsi="Cambria Math" w:cs="Times New Roman"/>
             <w:szCs w:val="20"/>
           </w:rPr>
-          <m:t>i&lt;</m:t>
+          <m:t>T</m:t>
+        </m:r>
+        <m:sSubSup>
+          <m:sSubSupPr>
+            <m:ctrlPr>
+              <w:rPr>
+                <w:rFonts w:ascii="Cambria Math" w:hAnsi="Cambria Math" w:cs="Times New Roman"/>
+                <w:b/>
+                <w:i/>
+                <w:szCs w:val="20"/>
+              </w:rPr>
+            </m:ctrlPr>
+          </m:sSubSupPr>
+          <m:e>
+            <m:r>
+              <m:rPr>
+                <m:sty m:val="bi"/>
+              </m:rPr>
+              <w:rPr>
+                <w:rFonts w:ascii="Cambria Math" w:hAnsi="Cambria Math" w:cs="Times New Roman"/>
+                <w:szCs w:val="20"/>
+              </w:rPr>
+              <m:t>M</m:t>
+            </m:r>
+          </m:e>
+          <m:sub>
+            <m:r>
+              <m:rPr>
+                <m:sty m:val="bi"/>
+              </m:rPr>
+              <w:rPr>
+                <w:rFonts w:ascii="Cambria Math" w:hAnsi="Cambria Math" w:cs="Times New Roman"/>
+                <w:szCs w:val="20"/>
+              </w:rPr>
+              <m:t>i</m:t>
+            </m:r>
+          </m:sub>
+          <m:sup>
+            <m:r>
+              <m:rPr>
+                <m:sty m:val="bi"/>
+              </m:rPr>
+              <w:rPr>
+                <w:rFonts w:ascii="Cambria Math" w:hAnsi="Cambria Math" w:cs="Times New Roman"/>
+                <w:szCs w:val="20"/>
+              </w:rPr>
+              <m:t>'</m:t>
+            </m:r>
+          </m:sup>
+        </m:sSubSup>
+        <m:r>
+          <m:rPr>
+            <m:sty m:val="bi"/>
+          </m:rPr>
+          <w:rPr>
+            <w:rFonts w:ascii="Cambria Math" w:hAnsi="Cambria Math" w:cs="Times New Roman"/>
+            <w:szCs w:val="20"/>
+          </w:rPr>
+          <m:t>(N, M)(</m:t>
+        </m:r>
+        <m:sSub>
+          <m:sSubPr>
+            <m:ctrlPr>
+              <w:rPr>
+                <w:rFonts w:ascii="Cambria Math" w:hAnsi="Cambria Math" w:cs="Times New Roman"/>
+                <w:b/>
+                <w:i/>
+                <w:szCs w:val="20"/>
+              </w:rPr>
+            </m:ctrlPr>
+          </m:sSubPr>
+          <m:e>
+            <m:r>
+              <m:rPr>
+                <m:sty m:val="bi"/>
+              </m:rPr>
+              <w:rPr>
+                <w:rFonts w:ascii="Cambria Math" w:hAnsi="Cambria Math" w:cs="Times New Roman"/>
+                <w:szCs w:val="20"/>
+              </w:rPr>
+              <m:t>m</m:t>
+            </m:r>
+          </m:e>
+          <m:sub>
+            <m:r>
+              <m:rPr>
+                <m:sty m:val="bi"/>
+              </m:rPr>
+              <w:rPr>
+                <w:rFonts w:ascii="Cambria Math" w:hAnsi="Cambria Math" w:cs="Times New Roman"/>
+                <w:szCs w:val="20"/>
+              </w:rPr>
+              <m:t>1</m:t>
+            </m:r>
+          </m:sub>
+        </m:sSub>
+        <m:r>
+          <m:rPr>
+            <m:sty m:val="bi"/>
+          </m:rPr>
+          <w:rPr>
+            <w:rFonts w:ascii="Cambria Math" w:hAnsi="Cambria Math" w:cs="Times New Roman"/>
+            <w:szCs w:val="20"/>
+          </w:rPr>
+          <m:t>≤i&lt;</m:t>
         </m:r>
         <m:sSub>
           <m:sSubPr>
@@ -20563,6 +20385,417 @@
           <w:rFonts w:ascii="Times New Roman" w:hAnsi="Times New Roman" w:cs="Times New Roman"/>
           <w:szCs w:val="20"/>
         </w:rPr>
+        <w:t xml:space="preserve">s </w:t>
+      </w:r>
+      <w:r>
+        <w:rPr>
+          <w:rFonts w:ascii="Times New Roman" w:hAnsi="Times New Roman" w:cs="Times New Roman"/>
+          <w:szCs w:val="20"/>
+        </w:rPr>
+        <w:t>in this section,</w:t>
+      </w:r>
+      <w:r>
+        <w:rPr>
+          <w:rFonts w:ascii="Times New Roman" w:hAnsi="Times New Roman" w:cs="Times New Roman"/>
+          <w:szCs w:val="20"/>
+        </w:rPr>
+        <w:t xml:space="preserve"> are not equal to</w:t>
+      </w:r>
+      <w:r>
+        <w:rPr>
+          <w:rFonts w:ascii="Times New Roman" w:hAnsi="Times New Roman" w:cs="Times New Roman"/>
+          <w:szCs w:val="20"/>
+        </w:rPr>
+        <w:t xml:space="preserve"> corresponding</w:t>
+      </w:r>
+      <w:r>
+        <w:rPr>
+          <w:rFonts w:ascii="Times New Roman" w:hAnsi="Times New Roman" w:cs="Times New Roman"/>
+          <w:szCs w:val="20"/>
+        </w:rPr>
+        <w:t xml:space="preserve"> </w:t>
+      </w:r>
+      <m:oMath>
+        <m:r>
+          <w:rPr>
+            <w:rFonts w:ascii="Cambria Math" w:hAnsi="Cambria Math" w:cs="Times New Roman"/>
+            <w:szCs w:val="20"/>
+          </w:rPr>
+          <m:t>T</m:t>
+        </m:r>
+        <m:sSub>
+          <m:sSubPr>
+            <m:ctrlPr>
+              <w:rPr>
+                <w:rFonts w:ascii="Cambria Math" w:hAnsi="Cambria Math" w:cs="Times New Roman"/>
+                <w:i/>
+                <w:szCs w:val="20"/>
+              </w:rPr>
+            </m:ctrlPr>
+          </m:sSubPr>
+          <m:e>
+            <m:r>
+              <w:rPr>
+                <w:rFonts w:ascii="Cambria Math" w:hAnsi="Cambria Math" w:cs="Times New Roman"/>
+                <w:szCs w:val="20"/>
+              </w:rPr>
+              <m:t>M</m:t>
+            </m:r>
+          </m:e>
+          <m:sub>
+            <m:r>
+              <w:rPr>
+                <w:rFonts w:ascii="Cambria Math" w:hAnsi="Cambria Math" w:cs="Times New Roman"/>
+                <w:szCs w:val="20"/>
+              </w:rPr>
+              <m:t>i</m:t>
+            </m:r>
+          </m:sub>
+        </m:sSub>
+        <m:r>
+          <w:rPr>
+            <w:rFonts w:ascii="Cambria Math" w:hAnsi="Cambria Math" w:cs="Times New Roman"/>
+            <w:szCs w:val="20"/>
+          </w:rPr>
+          <m:t>(N, M)(</m:t>
+        </m:r>
+        <m:sSub>
+          <m:sSubPr>
+            <m:ctrlPr>
+              <w:rPr>
+                <w:rFonts w:ascii="Cambria Math" w:hAnsi="Cambria Math" w:cs="Times New Roman"/>
+                <w:i/>
+                <w:szCs w:val="20"/>
+              </w:rPr>
+            </m:ctrlPr>
+          </m:sSubPr>
+          <m:e>
+            <m:r>
+              <w:rPr>
+                <w:rFonts w:ascii="Cambria Math" w:hAnsi="Cambria Math" w:cs="Times New Roman"/>
+                <w:szCs w:val="20"/>
+              </w:rPr>
+              <m:t>m</m:t>
+            </m:r>
+          </m:e>
+          <m:sub>
+            <m:r>
+              <w:rPr>
+                <w:rFonts w:ascii="Cambria Math" w:hAnsi="Cambria Math" w:cs="Times New Roman"/>
+                <w:szCs w:val="20"/>
+              </w:rPr>
+              <m:t>1</m:t>
+            </m:r>
+          </m:sub>
+        </m:sSub>
+        <m:r>
+          <w:rPr>
+            <w:rFonts w:ascii="Cambria Math" w:hAnsi="Cambria Math" w:cs="Times New Roman"/>
+            <w:szCs w:val="20"/>
+          </w:rPr>
+          <m:t>≤i&lt;</m:t>
+        </m:r>
+        <m:sSub>
+          <m:sSubPr>
+            <m:ctrlPr>
+              <w:rPr>
+                <w:rFonts w:ascii="Cambria Math" w:hAnsi="Cambria Math" w:cs="Times New Roman"/>
+                <w:i/>
+                <w:szCs w:val="20"/>
+              </w:rPr>
+            </m:ctrlPr>
+          </m:sSubPr>
+          <m:e>
+            <m:r>
+              <w:rPr>
+                <w:rFonts w:ascii="Cambria Math" w:hAnsi="Cambria Math" w:cs="Times New Roman"/>
+                <w:szCs w:val="20"/>
+              </w:rPr>
+              <m:t>m</m:t>
+            </m:r>
+          </m:e>
+          <m:sub>
+            <m:r>
+              <w:rPr>
+                <w:rFonts w:ascii="Cambria Math" w:hAnsi="Cambria Math" w:cs="Times New Roman"/>
+                <w:szCs w:val="20"/>
+              </w:rPr>
+              <m:t>1</m:t>
+            </m:r>
+          </m:sub>
+        </m:sSub>
+        <m:r>
+          <w:rPr>
+            <w:rFonts w:ascii="Cambria Math" w:hAnsi="Cambria Math" w:cs="Times New Roman"/>
+            <w:szCs w:val="20"/>
+          </w:rPr>
+          <m:t>+</m:t>
+        </m:r>
+        <m:sSub>
+          <m:sSubPr>
+            <m:ctrlPr>
+              <w:rPr>
+                <w:rFonts w:ascii="Cambria Math" w:hAnsi="Cambria Math" w:cs="Times New Roman"/>
+                <w:i/>
+                <w:szCs w:val="20"/>
+              </w:rPr>
+            </m:ctrlPr>
+          </m:sSubPr>
+          <m:e>
+            <m:r>
+              <w:rPr>
+                <w:rFonts w:ascii="Cambria Math" w:hAnsi="Cambria Math" w:cs="Times New Roman"/>
+                <w:szCs w:val="20"/>
+              </w:rPr>
+              <m:t>m</m:t>
+            </m:r>
+          </m:e>
+          <m:sub>
+            <m:r>
+              <w:rPr>
+                <w:rFonts w:ascii="Cambria Math" w:hAnsi="Cambria Math" w:cs="Times New Roman"/>
+                <w:szCs w:val="20"/>
+              </w:rPr>
+              <m:t>2</m:t>
+            </m:r>
+          </m:sub>
+        </m:sSub>
+        <m:r>
+          <w:rPr>
+            <w:rFonts w:ascii="Cambria Math" w:hAnsi="Cambria Math" w:cs="Times New Roman"/>
+            <w:szCs w:val="20"/>
+          </w:rPr>
+          <m:t>)</m:t>
+        </m:r>
+      </m:oMath>
+      <w:r>
+        <w:rPr>
+          <w:rFonts w:ascii="Times New Roman" w:hAnsi="Times New Roman" w:cs="Times New Roman"/>
+          <w:szCs w:val="20"/>
+        </w:rPr>
+        <w:t>s.</w:t>
+      </w:r>
+      <w:r>
+        <w:rPr>
+          <w:rFonts w:ascii="Times New Roman" w:hAnsi="Times New Roman" w:cs="Times New Roman"/>
+          <w:szCs w:val="20"/>
+        </w:rPr>
+        <w:t xml:space="preserve"> </w:t>
+      </w:r>
+      <w:r>
+        <w:rPr>
+          <w:rFonts w:ascii="Times New Roman" w:hAnsi="Times New Roman" w:cs="Times New Roman"/>
+          <w:szCs w:val="20"/>
+        </w:rPr>
+        <w:t xml:space="preserve">Then compare the </w:t>
+      </w:r>
+      <w:r>
+        <w:rPr>
+          <w:rFonts w:ascii="Times New Roman" w:hAnsi="Times New Roman" w:cs="Times New Roman"/>
+          <w:szCs w:val="20"/>
+        </w:rPr>
+        <w:t xml:space="preserve">throughput value </w:t>
+      </w:r>
+      <w:proofErr w:type="gramStart"/>
+      <w:r>
+        <w:rPr>
+          <w:rFonts w:ascii="Times New Roman" w:hAnsi="Times New Roman" w:cs="Times New Roman"/>
+          <w:szCs w:val="20"/>
+        </w:rPr>
+        <w:t xml:space="preserve">with </w:t>
+      </w:r>
+      <w:proofErr w:type="gramEnd"/>
+      <m:oMath>
+        <m:sSub>
+          <m:sSubPr>
+            <m:ctrlPr>
+              <w:rPr>
+                <w:rFonts w:ascii="Cambria Math" w:hAnsi="Cambria Math" w:cs="Times New Roman"/>
+                <w:b/>
+                <w:i/>
+                <w:szCs w:val="20"/>
+              </w:rPr>
+            </m:ctrlPr>
+          </m:sSubPr>
+          <m:e>
+            <m:r>
+              <m:rPr>
+                <m:sty m:val="bi"/>
+              </m:rPr>
+              <w:rPr>
+                <w:rFonts w:ascii="Cambria Math" w:hAnsi="Cambria Math" w:cs="Times New Roman"/>
+                <w:szCs w:val="20"/>
+              </w:rPr>
+              <m:t>MC</m:t>
+            </m:r>
+          </m:e>
+          <m:sub>
+            <m:r>
+              <m:rPr>
+                <m:sty m:val="bi"/>
+              </m:rPr>
+              <w:rPr>
+                <w:rFonts w:ascii="Cambria Math" w:hAnsi="Cambria Math" w:cs="Times New Roman"/>
+                <w:szCs w:val="20"/>
+              </w:rPr>
+              <m:t>i</m:t>
+            </m:r>
+          </m:sub>
+        </m:sSub>
+        <m:r>
+          <m:rPr>
+            <m:sty m:val="bi"/>
+          </m:rPr>
+          <w:rPr>
+            <w:rFonts w:ascii="Cambria Math" w:hAnsi="Cambria Math" w:cs="Times New Roman"/>
+            <w:szCs w:val="20"/>
+          </w:rPr>
+          <m:t>(</m:t>
+        </m:r>
+        <m:sSub>
+          <m:sSubPr>
+            <m:ctrlPr>
+              <w:rPr>
+                <w:rFonts w:ascii="Cambria Math" w:hAnsi="Cambria Math" w:cs="Times New Roman"/>
+                <w:b/>
+                <w:i/>
+                <w:szCs w:val="20"/>
+              </w:rPr>
+            </m:ctrlPr>
+          </m:sSubPr>
+          <m:e>
+            <m:r>
+              <m:rPr>
+                <m:sty m:val="bi"/>
+              </m:rPr>
+              <w:rPr>
+                <w:rFonts w:ascii="Cambria Math" w:hAnsi="Cambria Math" w:cs="Times New Roman"/>
+                <w:szCs w:val="20"/>
+              </w:rPr>
+              <m:t>m</m:t>
+            </m:r>
+          </m:e>
+          <m:sub>
+            <m:r>
+              <m:rPr>
+                <m:sty m:val="bi"/>
+              </m:rPr>
+              <w:rPr>
+                <w:rFonts w:ascii="Cambria Math" w:hAnsi="Cambria Math" w:cs="Times New Roman"/>
+                <w:szCs w:val="20"/>
+              </w:rPr>
+              <m:t>1</m:t>
+            </m:r>
+          </m:sub>
+        </m:sSub>
+        <m:r>
+          <m:rPr>
+            <m:sty m:val="bi"/>
+          </m:rPr>
+          <w:rPr>
+            <w:rFonts w:ascii="Cambria Math" w:hAnsi="Cambria Math" w:cs="Times New Roman"/>
+            <w:szCs w:val="20"/>
+          </w:rPr>
+          <m:t>≤i&lt;</m:t>
+        </m:r>
+        <m:sSub>
+          <m:sSubPr>
+            <m:ctrlPr>
+              <w:rPr>
+                <w:rFonts w:ascii="Cambria Math" w:hAnsi="Cambria Math" w:cs="Times New Roman"/>
+                <w:b/>
+                <w:i/>
+                <w:szCs w:val="20"/>
+              </w:rPr>
+            </m:ctrlPr>
+          </m:sSubPr>
+          <m:e>
+            <m:r>
+              <m:rPr>
+                <m:sty m:val="bi"/>
+              </m:rPr>
+              <w:rPr>
+                <w:rFonts w:ascii="Cambria Math" w:hAnsi="Cambria Math" w:cs="Times New Roman"/>
+                <w:szCs w:val="20"/>
+              </w:rPr>
+              <m:t>m</m:t>
+            </m:r>
+          </m:e>
+          <m:sub>
+            <m:r>
+              <m:rPr>
+                <m:sty m:val="bi"/>
+              </m:rPr>
+              <w:rPr>
+                <w:rFonts w:ascii="Cambria Math" w:hAnsi="Cambria Math" w:cs="Times New Roman"/>
+                <w:szCs w:val="20"/>
+              </w:rPr>
+              <m:t>1</m:t>
+            </m:r>
+          </m:sub>
+        </m:sSub>
+        <m:r>
+          <m:rPr>
+            <m:sty m:val="bi"/>
+          </m:rPr>
+          <w:rPr>
+            <w:rFonts w:ascii="Cambria Math" w:hAnsi="Cambria Math" w:cs="Times New Roman"/>
+            <w:szCs w:val="20"/>
+          </w:rPr>
+          <m:t>+</m:t>
+        </m:r>
+        <m:sSub>
+          <m:sSubPr>
+            <m:ctrlPr>
+              <w:rPr>
+                <w:rFonts w:ascii="Cambria Math" w:hAnsi="Cambria Math" w:cs="Times New Roman"/>
+                <w:b/>
+                <w:i/>
+                <w:szCs w:val="20"/>
+              </w:rPr>
+            </m:ctrlPr>
+          </m:sSubPr>
+          <m:e>
+            <m:r>
+              <m:rPr>
+                <m:sty m:val="bi"/>
+              </m:rPr>
+              <w:rPr>
+                <w:rFonts w:ascii="Cambria Math" w:hAnsi="Cambria Math" w:cs="Times New Roman"/>
+                <w:szCs w:val="20"/>
+              </w:rPr>
+              <m:t>m</m:t>
+            </m:r>
+          </m:e>
+          <m:sub>
+            <m:r>
+              <m:rPr>
+                <m:sty m:val="bi"/>
+              </m:rPr>
+              <w:rPr>
+                <w:rFonts w:ascii="Cambria Math" w:hAnsi="Cambria Math" w:cs="Times New Roman"/>
+                <w:szCs w:val="20"/>
+              </w:rPr>
+              <m:t>2</m:t>
+            </m:r>
+          </m:sub>
+        </m:sSub>
+        <m:r>
+          <m:rPr>
+            <m:sty m:val="bi"/>
+          </m:rPr>
+          <w:rPr>
+            <w:rFonts w:ascii="Cambria Math" w:hAnsi="Cambria Math" w:cs="Times New Roman"/>
+            <w:szCs w:val="20"/>
+          </w:rPr>
+          <m:t>)</m:t>
+        </m:r>
+      </m:oMath>
+      <w:r>
+        <w:rPr>
+          <w:rFonts w:ascii="Times New Roman" w:hAnsi="Times New Roman" w:cs="Times New Roman"/>
+          <w:szCs w:val="20"/>
+        </w:rPr>
         <w:t xml:space="preserve">, the maximum </w:t>
       </w:r>
       <w:r>
@@ -20616,7 +20849,6 @@
         </w:rPr>
         <w:t xml:space="preserve"> </w:t>
       </w:r>
-      <w:proofErr w:type="gramStart"/>
       <w:r>
         <w:rPr>
           <w:rFonts w:ascii="Times New Roman" w:hAnsi="Times New Roman" w:cs="Times New Roman"/>
@@ -20624,7 +20856,6 @@
         </w:rPr>
         <w:t xml:space="preserve">corresponding </w:t>
       </w:r>
-      <w:proofErr w:type="gramEnd"/>
       <m:oMath>
         <m:r>
           <w:rPr>
@@ -23591,80 +23822,13 @@
           <w:rFonts w:ascii="Times New Roman" w:hAnsi="Times New Roman" w:cs="Times New Roman"/>
           <w:szCs w:val="20"/>
         </w:rPr>
-        <w:t xml:space="preserve"> value increases when the number of WDs increases and decreases</w:t>
-      </w:r>
-      <w:r>
-        <w:rPr>
-          <w:rFonts w:ascii="Times New Roman" w:hAnsi="Times New Roman" w:cs="Times New Roman"/>
-          <w:szCs w:val="20"/>
-        </w:rPr>
-        <w:t xml:space="preserve"> when the size of maps increases</w:t>
-      </w:r>
-      <w:r>
-        <w:rPr>
-          <w:rFonts w:ascii="Times New Roman" w:hAnsi="Times New Roman" w:cs="Times New Roman"/>
-          <w:szCs w:val="20"/>
-        </w:rPr>
-        <w:t xml:space="preserve">, and </w:t>
-      </w:r>
-      <m:oMath>
-        <m:r>
-          <w:rPr>
-            <w:rFonts w:ascii="Cambria Math" w:hAnsi="Cambria Math" w:cs="Times New Roman"/>
-            <w:szCs w:val="20"/>
-          </w:rPr>
-          <m:t>CT.AVERAGE</m:t>
-        </m:r>
-      </m:oMath>
-      <w:r>
-        <w:rPr>
-          <w:rFonts w:ascii="Times New Roman" w:hAnsi="Times New Roman" w:cs="Times New Roman"/>
-          <w:szCs w:val="20"/>
-        </w:rPr>
-        <w:t xml:space="preserve"> decreases when both the number of WD</w:t>
-      </w:r>
-      <w:r>
-        <w:rPr>
-          <w:rFonts w:ascii="Times New Roman" w:hAnsi="Times New Roman" w:cs="Times New Roman"/>
-          <w:szCs w:val="20"/>
-        </w:rPr>
-        <w:t>s and the size of maps increases</w:t>
-      </w:r>
-      <w:r>
-        <w:rPr>
-          <w:rFonts w:ascii="Times New Roman" w:hAnsi="Times New Roman" w:cs="Times New Roman"/>
-          <w:szCs w:val="20"/>
-        </w:rPr>
-        <w:t xml:space="preserve">. For the </w:t>
-      </w:r>
-      <w:proofErr w:type="spellStart"/>
-      <w:r>
-        <w:rPr>
-          <w:rFonts w:ascii="Times New Roman" w:hAnsi="Times New Roman" w:cs="Times New Roman"/>
-          <w:szCs w:val="20"/>
-        </w:rPr>
-        <w:t>method</w:t>
-      </w:r>
-      <w:r>
-        <w:rPr>
-          <w:rFonts w:ascii="Times New Roman" w:hAnsi="Times New Roman" w:cs="Times New Roman"/>
-          <w:szCs w:val="20"/>
-        </w:rPr>
-        <w:t>o</w:t>
-      </w:r>
-      <w:proofErr w:type="spellEnd"/>
-      <w:r>
-        <w:rPr>
-          <w:rFonts w:ascii="Times New Roman" w:hAnsi="Times New Roman" w:cs="Times New Roman"/>
-          <w:szCs w:val="20"/>
-        </w:rPr>
-        <w:t>-</w:t>
+        <w:t xml:space="preserve"> value </w:t>
       </w:r>
     </w:p>
     <w:tbl>
       <w:tblPr>
         <w:tblStyle w:val="TableGrid"/>
-        <w:tblpPr w:leftFromText="142" w:rightFromText="142" w:vertAnchor="text" w:horzAnchor="margin" w:tblpY="16"/>
+        <w:tblpPr w:leftFromText="142" w:rightFromText="142" w:vertAnchor="text" w:horzAnchor="margin" w:tblpY="1"/>
         <w:tblOverlap w:val="never"/>
         <w:tblW w:w="9041" w:type="dxa"/>
         <w:tblBorders>
@@ -25653,23 +25817,7 @@
                 <w:sz w:val="16"/>
                 <w:szCs w:val="16"/>
               </w:rPr>
-              <w:t xml:space="preserve"> </w:t>
-            </w:r>
-            <w:r>
-              <w:rPr>
-                <w:rFonts w:ascii="Times New Roman" w:hAnsi="Times New Roman" w:cs="Times New Roman"/>
-                <w:sz w:val="16"/>
-                <w:szCs w:val="16"/>
-              </w:rPr>
-              <w:t>CT.</w:t>
-            </w:r>
-            <w:r>
-              <w:rPr>
-                <w:rFonts w:ascii="Times New Roman" w:hAnsi="Times New Roman" w:cs="Times New Roman"/>
-                <w:sz w:val="16"/>
-                <w:szCs w:val="16"/>
-              </w:rPr>
-              <w:t xml:space="preserve">AVGMAX </w:t>
+              <w:t xml:space="preserve"> CT.AVGMAX </w:t>
             </w:r>
             <w:r>
               <w:rPr>
@@ -26596,70 +26744,7 @@
                 <w:sz w:val="16"/>
                 <w:szCs w:val="16"/>
               </w:rPr>
-              <w:t xml:space="preserve">table on the left and </w:t>
-            </w:r>
-            <w:r>
-              <w:rPr>
-                <w:rFonts w:ascii="Times New Roman" w:hAnsi="Times New Roman" w:cs="Times New Roman"/>
-                <w:iCs/>
-                <w:sz w:val="16"/>
-                <w:szCs w:val="16"/>
-              </w:rPr>
-              <w:t xml:space="preserve">on the </w:t>
-            </w:r>
-            <w:r>
-              <w:rPr>
-                <w:rFonts w:ascii="Times New Roman" w:hAnsi="Times New Roman" w:cs="Times New Roman"/>
-                <w:iCs/>
-                <w:sz w:val="16"/>
-                <w:szCs w:val="16"/>
-              </w:rPr>
-              <w:t xml:space="preserve">right represents </w:t>
-            </w:r>
-            <w:r>
-              <w:rPr>
-                <w:rFonts w:ascii="Times New Roman" w:hAnsi="Times New Roman" w:cs="Times New Roman"/>
-                <w:iCs/>
-                <w:sz w:val="16"/>
-                <w:szCs w:val="16"/>
-              </w:rPr>
-              <w:t>CT.AVGMAX and PR respectively</w:t>
-            </w:r>
-            <w:r>
-              <w:rPr>
-                <w:rFonts w:ascii="Times New Roman" w:hAnsi="Times New Roman" w:cs="Times New Roman"/>
-                <w:iCs/>
-                <w:sz w:val="16"/>
-                <w:szCs w:val="16"/>
-              </w:rPr>
-              <w:t>,</w:t>
-            </w:r>
-            <w:r>
-              <w:rPr>
-                <w:rFonts w:ascii="Times New Roman" w:hAnsi="Times New Roman" w:cs="Times New Roman"/>
-                <w:iCs/>
-                <w:sz w:val="16"/>
-                <w:szCs w:val="16"/>
-              </w:rPr>
-              <w:t xml:space="preserve"> for each option (Size and the number of WDs)</w:t>
-            </w:r>
-            <w:r>
-              <w:rPr>
-                <w:rFonts w:ascii="Times New Roman" w:hAnsi="Times New Roman" w:cs="Times New Roman"/>
-                <w:iCs/>
-                <w:sz w:val="16"/>
-                <w:szCs w:val="16"/>
-              </w:rPr>
-              <w:t>.</w:t>
-            </w:r>
-            <w:r>
-              <w:rPr>
-                <w:rFonts w:ascii="Times New Roman" w:hAnsi="Times New Roman" w:cs="Times New Roman"/>
-                <w:iCs/>
-                <w:sz w:val="16"/>
-                <w:szCs w:val="16"/>
-              </w:rPr>
-              <w:t xml:space="preserve"> </w:t>
+              <w:t xml:space="preserve">table on the left and on the right represents CT.AVGMAX and PR respectively, for each option (Size and the number of WDs). </w:t>
             </w:r>
             <w:r>
               <w:rPr>
@@ -26731,16 +26816,7 @@
                 <w:sz w:val="16"/>
                 <w:szCs w:val="16"/>
               </w:rPr>
-              <w:t>AVERAGE have</w:t>
-            </w:r>
-            <w:r>
-              <w:rPr>
-                <w:rFonts w:ascii="Times New Roman" w:hAnsi="Times New Roman" w:cs="Times New Roman"/>
-                <w:iCs/>
-                <w:sz w:val="16"/>
-                <w:szCs w:val="16"/>
-              </w:rPr>
-              <w:t xml:space="preserve"> less significant figures than 6.</w:t>
+              <w:t>AVERAGE have less significant figures than 6.</w:t>
             </w:r>
           </w:p>
           <w:p>
@@ -26790,7 +26866,7 @@
                 <w:noProof/>
               </w:rPr>
               <w:drawing>
-                <wp:inline distT="0" distB="0" distL="0" distR="0" wp14:anchorId="593199C8" wp14:editId="12B9242A">
+                <wp:inline distT="0" distB="0" distL="0" distR="0" wp14:anchorId="1A47E0C3" wp14:editId="52864B31">
                   <wp:extent cx="5226050" cy="2347969"/>
                   <wp:effectExtent l="0" t="0" r="0" b="0"/>
                   <wp:docPr id="3" name="Picture 3"/>
@@ -26860,23 +26936,7 @@
                 <w:sz w:val="16"/>
                 <w:szCs w:val="16"/>
               </w:rPr>
-              <w:t>6</w:t>
-            </w:r>
-            <w:r>
-              <w:rPr>
-                <w:rFonts w:ascii="Times New Roman" w:hAnsi="Times New Roman" w:cs="Times New Roman"/>
-                <w:sz w:val="16"/>
-                <w:szCs w:val="16"/>
-              </w:rPr>
-              <w:t xml:space="preserve">. </w:t>
-            </w:r>
-            <w:r>
-              <w:rPr>
-                <w:rFonts w:ascii="Times New Roman" w:hAnsi="Times New Roman" w:cs="Times New Roman"/>
-                <w:sz w:val="16"/>
-                <w:szCs w:val="16"/>
-              </w:rPr>
-              <w:t xml:space="preserve">Line Chart </w:t>
+              <w:t xml:space="preserve">6. Line Chart </w:t>
             </w:r>
             <w:proofErr w:type="spellStart"/>
             <w:r>
@@ -26894,39 +26954,7 @@
                 <w:sz w:val="16"/>
                 <w:szCs w:val="16"/>
               </w:rPr>
-              <w:t xml:space="preserve"> of Table I and Table II. For the 4 tables in the left, upper 2 table shows the result of CT.RATE and CT.AVERAGE of our methodology and lower 2 table shows the result of them of the methodology in the original paper.</w:t>
-            </w:r>
-            <w:r>
-              <w:rPr>
-                <w:rFonts w:ascii="Times New Roman" w:hAnsi="Times New Roman" w:cs="Times New Roman"/>
-                <w:sz w:val="16"/>
-                <w:szCs w:val="16"/>
-              </w:rPr>
-              <w:t xml:space="preserve"> The 2 tables in the right show</w:t>
-            </w:r>
-            <w:r>
-              <w:rPr>
-                <w:rFonts w:ascii="Times New Roman" w:hAnsi="Times New Roman" w:cs="Times New Roman"/>
-                <w:sz w:val="16"/>
-                <w:szCs w:val="16"/>
-              </w:rPr>
-              <w:t xml:space="preserve"> the values of CT.AVGMAX and PR</w:t>
-            </w:r>
-            <w:r>
-              <w:rPr>
-                <w:rFonts w:ascii="Times New Roman" w:hAnsi="Times New Roman" w:cs="Times New Roman"/>
-                <w:sz w:val="16"/>
-                <w:szCs w:val="16"/>
-              </w:rPr>
-              <w:t>, respectively</w:t>
-            </w:r>
-            <w:r>
-              <w:rPr>
-                <w:rFonts w:ascii="Times New Roman" w:hAnsi="Times New Roman" w:cs="Times New Roman"/>
-                <w:sz w:val="16"/>
-                <w:szCs w:val="16"/>
-              </w:rPr>
-              <w:t>.</w:t>
+              <w:t xml:space="preserve"> of Table I and Table II. For the 4 tables in the left, upper 2 table shows the result of CT.RATE and CT.AVERAGE of our methodology and lower 2 table shows the result of them of the methodology in the original paper. The 2 tables in the right show the values of CT.AVGMAX and PR, respectively.</w:t>
             </w:r>
           </w:p>
           <w:p>
@@ -26964,7 +26992,7 @@
                 <w:noProof/>
               </w:rPr>
               <w:drawing>
-                <wp:inline distT="0" distB="0" distL="0" distR="0" wp14:anchorId="17ADF3AE" wp14:editId="7658FDC7">
+                <wp:inline distT="0" distB="0" distL="0" distR="0" wp14:anchorId="04FF730B" wp14:editId="56ED111C">
                   <wp:extent cx="4425950" cy="1824176"/>
                   <wp:effectExtent l="0" t="0" r="0" b="5080"/>
                   <wp:docPr id="5" name="Picture 5"/>
@@ -27052,31 +27080,7 @@
                 <w:sz w:val="16"/>
                 <w:szCs w:val="16"/>
               </w:rPr>
-              <w:t>%) of our methodology and the methodology in the original paper.</w:t>
-            </w:r>
-            <w:r>
-              <w:rPr>
-                <w:rFonts w:ascii="Times New Roman" w:hAnsi="Times New Roman" w:cs="Times New Roman"/>
-                <w:sz w:val="16"/>
-                <w:szCs w:val="16"/>
-              </w:rPr>
-              <w:t xml:space="preserve"> Our methodology shows better performance than the methodology in the original paper for size 8x8, but the two method</w:t>
-            </w:r>
-            <w:r>
-              <w:rPr>
-                <w:rFonts w:ascii="Times New Roman" w:hAnsi="Times New Roman" w:cs="Times New Roman"/>
-                <w:sz w:val="16"/>
-                <w:szCs w:val="16"/>
-              </w:rPr>
-              <w:t>s show</w:t>
-            </w:r>
-            <w:r>
-              <w:rPr>
-                <w:rFonts w:ascii="Times New Roman" w:hAnsi="Times New Roman" w:cs="Times New Roman"/>
-                <w:sz w:val="16"/>
-                <w:szCs w:val="16"/>
-              </w:rPr>
-              <w:t xml:space="preserve"> nearly the same performance for size 12x12, and our methodology shows worse performance for size 16x16.</w:t>
+              <w:t>%) of our methodology and the methodology in the original paper. Our methodology shows better performance than the methodology in the original paper for size 8x8, but the two methods show nearly the same performance for size 12x12, and our methodology shows worse performance for size 16x16.</w:t>
             </w:r>
           </w:p>
           <w:p>
@@ -27100,6 +27104,23 @@
           <w:rFonts w:ascii="Times New Roman" w:hAnsi="Times New Roman" w:cs="Times New Roman"/>
           <w:szCs w:val="20"/>
         </w:rPr>
+        <w:sectPr>
+          <w:type w:val="continuous"/>
+          <w:pgSz w:w="11906" w:h="16838"/>
+          <w:pgMar w:top="1701" w:right="1440" w:bottom="1440" w:left="1440" w:header="851" w:footer="992" w:gutter="0"/>
+          <w:cols w:num="2" w:space="425"/>
+          <w:docGrid w:linePitch="360"/>
+        </w:sectPr>
+      </w:pPr>
+    </w:p>
+    <w:p>
+      <w:pPr>
+        <w:wordWrap/>
+        <w:spacing w:after="0"/>
+        <w:rPr>
+          <w:rFonts w:ascii="Times New Roman" w:hAnsi="Times New Roman" w:cs="Times New Roman"/>
+          <w:szCs w:val="20"/>
+        </w:rPr>
       </w:pPr>
       <w:proofErr w:type="gramStart"/>
       <w:r>
@@ -27108,7 +27129,7 @@
           <w:szCs w:val="20"/>
         </w:rPr>
         <w:lastRenderedPageBreak/>
-        <w:t>logy</w:t>
+        <w:t>increases</w:t>
       </w:r>
       <w:proofErr w:type="gramEnd"/>
       <w:r>
@@ -27116,7 +27137,65 @@
           <w:rFonts w:ascii="Times New Roman" w:hAnsi="Times New Roman" w:cs="Times New Roman"/>
           <w:szCs w:val="20"/>
         </w:rPr>
-        <w:t xml:space="preserve"> </w:t>
+        <w:t xml:space="preserve"> when the number of WDs increases and decreases</w:t>
+      </w:r>
+      <w:r>
+        <w:rPr>
+          <w:rFonts w:ascii="Times New Roman" w:hAnsi="Times New Roman" w:cs="Times New Roman"/>
+          <w:szCs w:val="20"/>
+        </w:rPr>
+        <w:t xml:space="preserve"> when the size of maps increases</w:t>
+      </w:r>
+      <w:r>
+        <w:rPr>
+          <w:rFonts w:ascii="Times New Roman" w:hAnsi="Times New Roman" w:cs="Times New Roman"/>
+          <w:szCs w:val="20"/>
+        </w:rPr>
+        <w:t xml:space="preserve">, and </w:t>
+      </w:r>
+      <m:oMath>
+        <m:r>
+          <w:rPr>
+            <w:rFonts w:ascii="Cambria Math" w:hAnsi="Cambria Math" w:cs="Times New Roman"/>
+            <w:szCs w:val="20"/>
+          </w:rPr>
+          <m:t>CT.AVERAGE</m:t>
+        </m:r>
+      </m:oMath>
+      <w:r>
+        <w:rPr>
+          <w:rFonts w:ascii="Times New Roman" w:hAnsi="Times New Roman" w:cs="Times New Roman"/>
+          <w:szCs w:val="20"/>
+        </w:rPr>
+        <w:t xml:space="preserve"> decreases when both the number of WD</w:t>
+      </w:r>
+      <w:r>
+        <w:rPr>
+          <w:rFonts w:ascii="Times New Roman" w:hAnsi="Times New Roman" w:cs="Times New Roman"/>
+          <w:szCs w:val="20"/>
+        </w:rPr>
+        <w:t>s and the size of maps increases</w:t>
+      </w:r>
+      <w:r>
+        <w:rPr>
+          <w:rFonts w:ascii="Times New Roman" w:hAnsi="Times New Roman" w:cs="Times New Roman"/>
+          <w:szCs w:val="20"/>
+        </w:rPr>
+        <w:t xml:space="preserve">. For the </w:t>
+      </w:r>
+      <w:r>
+        <w:rPr>
+          <w:rFonts w:ascii="Times New Roman" w:hAnsi="Times New Roman" w:cs="Times New Roman"/>
+          <w:szCs w:val="20"/>
+        </w:rPr>
+        <w:t>method</w:t>
+      </w:r>
+      <w:r>
+        <w:rPr>
+          <w:rFonts w:ascii="Times New Roman" w:hAnsi="Times New Roman" w:cs="Times New Roman"/>
+          <w:szCs w:val="20"/>
+        </w:rPr>
+        <w:t xml:space="preserve">ology </w:t>
       </w:r>
       <w:r>
         <w:rPr>
@@ -27216,77 +27295,14 @@
           <w:rFonts w:ascii="Times New Roman" w:hAnsi="Times New Roman" w:cs="Times New Roman"/>
           <w:szCs w:val="20"/>
         </w:rPr>
-        <w:t xml:space="preserve"> </w:t>
-      </w:r>
-      <w:r>
-        <w:rPr>
-          <w:rFonts w:ascii="Times New Roman" w:hAnsi="Times New Roman" w:cs="Times New Roman"/>
-          <w:szCs w:val="20"/>
-        </w:rPr>
-        <w:t>for each size and number of WDs.</w:t>
-      </w:r>
-      <w:r>
-        <w:rPr>
-          <w:rFonts w:ascii="Times New Roman" w:hAnsi="Times New Roman" w:cs="Times New Roman"/>
-          <w:szCs w:val="20"/>
-        </w:rPr>
-        <w:t xml:space="preserve"> The unit for size is one block</w:t>
-      </w:r>
-      <w:r>
-        <w:rPr>
-          <w:rFonts w:ascii="Times New Roman" w:hAnsi="Times New Roman" w:cs="Times New Roman"/>
-          <w:szCs w:val="20"/>
-        </w:rPr>
-        <w:t>, as mentioned in</w:t>
-      </w:r>
-      <w:r>
-        <w:rPr>
-          <w:rFonts w:ascii="Times New Roman" w:hAnsi="Times New Roman" w:cs="Times New Roman"/>
-          <w:szCs w:val="20"/>
-        </w:rPr>
-        <w:t xml:space="preserve"> section</w:t>
-      </w:r>
-      <w:r>
-        <w:rPr>
-          <w:rFonts w:ascii="Times New Roman" w:hAnsi="Times New Roman" w:cs="Times New Roman"/>
-          <w:szCs w:val="20"/>
-        </w:rPr>
-        <w:t xml:space="preserve"> II</w:t>
-      </w:r>
-      <w:r>
-        <w:rPr>
-          <w:rFonts w:ascii="Times New Roman" w:hAnsi="Times New Roman" w:cs="Times New Roman"/>
-          <w:szCs w:val="20"/>
-        </w:rPr>
-        <w:t xml:space="preserve">. For example, the size of 12x12 means </w:t>
-      </w:r>
-      <w:r>
-        <w:rPr>
-          <w:rFonts w:ascii="Times New Roman" w:hAnsi="Times New Roman" w:cs="Times New Roman"/>
-          <w:szCs w:val="20"/>
-        </w:rPr>
-        <w:t>that the environment contains</w:t>
-      </w:r>
-      <w:r>
-        <w:rPr>
-          <w:rFonts w:ascii="Times New Roman" w:hAnsi="Times New Roman" w:cs="Times New Roman"/>
-          <w:szCs w:val="20"/>
-        </w:rPr>
-        <w:t xml:space="preserve"> 12</w:t>
-      </w:r>
-      <w:r>
-        <w:rPr>
-          <w:rFonts w:ascii="Times New Roman" w:hAnsi="Times New Roman" w:cs="Times New Roman"/>
-          <w:szCs w:val="20"/>
-        </w:rPr>
-        <w:t xml:space="preserve"> rows and each row contains 12 blocks</w:t>
-      </w:r>
-      <w:r>
-        <w:rPr>
-          <w:rFonts w:ascii="Times New Roman" w:hAnsi="Times New Roman" w:cs="Times New Roman"/>
-          <w:szCs w:val="20"/>
-        </w:rPr>
-        <w:t>.</w:t>
+        <w:t xml:space="preserve"> for each size and number of WDs.</w:t>
+      </w:r>
+      <w:r>
+        <w:rPr>
+          <w:rFonts w:ascii="Times New Roman" w:hAnsi="Times New Roman" w:cs="Times New Roman"/>
+          <w:szCs w:val="20"/>
+        </w:rPr>
+        <w:t xml:space="preserve"> The unit for size is one block, as mentioned in section II. For example, the size of 12x12 means that the environment contains 12 rows and each row contains 12 blocks.</w:t>
       </w:r>
       <w:r>
         <w:rPr>
@@ -27325,21 +27341,7 @@
           <w:rFonts w:ascii="Times New Roman" w:hAnsi="Times New Roman" w:cs="Times New Roman"/>
           <w:szCs w:val="20"/>
         </w:rPr>
-        <w:t xml:space="preserve"> when both the number of WD</w:t>
-      </w:r>
-      <w:r>
-        <w:rPr>
-          <w:rFonts w:ascii="Times New Roman" w:hAnsi="Times New Roman" w:cs="Times New Roman"/>
-          <w:szCs w:val="20"/>
-        </w:rPr>
-        <w:t>s and the size of maps increases</w:t>
-      </w:r>
-      <w:r>
-        <w:rPr>
-          <w:rFonts w:ascii="Times New Roman" w:hAnsi="Times New Roman" w:cs="Times New Roman"/>
-          <w:szCs w:val="20"/>
-        </w:rPr>
-        <w:t xml:space="preserve"> and </w:t>
+        <w:t xml:space="preserve"> when both the number of WDs and the size of maps increases and </w:t>
       </w:r>
       <m:oMath>
         <m:r>
@@ -27355,70 +27357,7 @@
           <w:rFonts w:ascii="Times New Roman" w:hAnsi="Times New Roman" w:cs="Times New Roman"/>
           <w:szCs w:val="20"/>
         </w:rPr>
-        <w:t xml:space="preserve"> decreases when the </w:t>
-      </w:r>
-      <w:r>
-        <w:rPr>
-          <w:rFonts w:ascii="Times New Roman" w:hAnsi="Times New Roman" w:cs="Times New Roman"/>
-          <w:szCs w:val="20"/>
-        </w:rPr>
-        <w:t>size of maps increases</w:t>
-      </w:r>
-      <w:r>
-        <w:rPr>
-          <w:rFonts w:ascii="Times New Roman" w:hAnsi="Times New Roman" w:cs="Times New Roman"/>
-          <w:szCs w:val="20"/>
-        </w:rPr>
-        <w:t>, but has</w:t>
-      </w:r>
-      <w:r>
-        <w:rPr>
-          <w:rFonts w:ascii="Times New Roman" w:hAnsi="Times New Roman" w:cs="Times New Roman"/>
-          <w:szCs w:val="20"/>
-        </w:rPr>
-        <w:t xml:space="preserve"> no significant correlation with the number of WDs.</w:t>
-      </w:r>
-      <w:r>
-        <w:rPr>
-          <w:rFonts w:ascii="Times New Roman" w:hAnsi="Times New Roman" w:cs="Times New Roman"/>
-          <w:szCs w:val="20"/>
-        </w:rPr>
-        <w:t xml:space="preserve"> For small</w:t>
-      </w:r>
-      <w:r>
-        <w:rPr>
-          <w:rFonts w:ascii="Times New Roman" w:hAnsi="Times New Roman" w:cs="Times New Roman"/>
-          <w:szCs w:val="20"/>
-        </w:rPr>
-        <w:t>er</w:t>
-      </w:r>
-      <w:r>
-        <w:rPr>
-          <w:rFonts w:ascii="Times New Roman" w:hAnsi="Times New Roman" w:cs="Times New Roman"/>
-          <w:szCs w:val="20"/>
-        </w:rPr>
-        <w:t xml:space="preserve"> size</w:t>
-      </w:r>
-      <w:r>
-        <w:rPr>
-          <w:rFonts w:ascii="Times New Roman" w:hAnsi="Times New Roman" w:cs="Times New Roman"/>
-          <w:szCs w:val="20"/>
-        </w:rPr>
-        <w:t>s</w:t>
-      </w:r>
-      <w:r>
-        <w:rPr>
-          <w:rFonts w:ascii="Times New Roman" w:hAnsi="Times New Roman" w:cs="Times New Roman"/>
-          <w:szCs w:val="20"/>
-        </w:rPr>
-        <w:t>, our methodology shows significantly better performance</w:t>
-      </w:r>
-      <w:r>
-        <w:rPr>
-          <w:rFonts w:ascii="Times New Roman" w:hAnsi="Times New Roman" w:cs="Times New Roman"/>
-          <w:szCs w:val="20"/>
-        </w:rPr>
-        <w:t xml:space="preserve"> (</w:t>
+        <w:t xml:space="preserve"> decreases when the size of maps increases, but has no significant correlation with the number of WDs. For smaller sizes, our methodology shows significantly better performance (</w:t>
       </w:r>
       <m:oMath>
         <m:r>
@@ -27434,35 +27373,7 @@
           <w:rFonts w:ascii="Times New Roman" w:hAnsi="Times New Roman" w:cs="Times New Roman"/>
           <w:szCs w:val="20"/>
         </w:rPr>
-        <w:t>)</w:t>
-      </w:r>
-      <w:r>
-        <w:rPr>
-          <w:rFonts w:ascii="Times New Roman" w:hAnsi="Times New Roman" w:cs="Times New Roman"/>
-          <w:szCs w:val="20"/>
-        </w:rPr>
-        <w:t xml:space="preserve"> than the methodology in the original paper, </w:t>
-      </w:r>
-      <w:r>
-        <w:rPr>
-          <w:rFonts w:ascii="Times New Roman" w:hAnsi="Times New Roman" w:cs="Times New Roman"/>
-          <w:szCs w:val="20"/>
-        </w:rPr>
-        <w:t>but for 12x12</w:t>
-      </w:r>
-      <w:r>
-        <w:rPr>
-          <w:rFonts w:ascii="Times New Roman" w:hAnsi="Times New Roman" w:cs="Times New Roman"/>
-          <w:szCs w:val="20"/>
-        </w:rPr>
-        <w:t xml:space="preserve"> size, these two methods show almost the same performance.</w:t>
-      </w:r>
-      <w:r>
-        <w:rPr>
-          <w:rFonts w:ascii="Times New Roman" w:hAnsi="Times New Roman" w:cs="Times New Roman"/>
-          <w:szCs w:val="20"/>
-        </w:rPr>
-        <w:t xml:space="preserve"> (</w:t>
+        <w:t>) than the methodology in the original paper, but for 12x12 size, these two methods show almost the same performance. (</w:t>
       </w:r>
       <m:oMath>
         <m:r>
@@ -27478,14 +27389,7 @@
           <w:rFonts w:ascii="Times New Roman" w:hAnsi="Times New Roman" w:cs="Times New Roman"/>
           <w:szCs w:val="20"/>
         </w:rPr>
-        <w:t>)</w:t>
-      </w:r>
-      <w:r>
-        <w:rPr>
-          <w:rFonts w:ascii="Times New Roman" w:hAnsi="Times New Roman" w:cs="Times New Roman"/>
-          <w:szCs w:val="20"/>
-        </w:rPr>
-        <w:t>, and for 16x16 size, our methodology shows worse performance. (</w:t>
+        <w:t>), and for 16x16 size, our methodology shows worse performance. (</w:t>
       </w:r>
       <m:oMath>
         <m:r>
@@ -27501,22 +27405,61 @@
           <w:rFonts w:ascii="Times New Roman" w:hAnsi="Times New Roman" w:cs="Times New Roman"/>
           <w:szCs w:val="20"/>
         </w:rPr>
-        <w:t>)</w:t>
-      </w:r>
-      <w:r>
-        <w:rPr>
-          <w:rFonts w:ascii="Times New Roman" w:hAnsi="Times New Roman" w:cs="Times New Roman"/>
+        <w:t xml:space="preserve">) </w:t>
+      </w:r>
+      <w:r>
+        <w:rPr>
+          <w:rFonts w:ascii="Times New Roman" w:hAnsi="Times New Roman" w:cs="Times New Roman"/>
+          <w:b/>
+          <w:szCs w:val="20"/>
+        </w:rPr>
+        <w:t>Fig. 6.</w:t>
+      </w:r>
+      <w:r>
+        <w:rPr>
+          <w:rFonts w:ascii="Times New Roman" w:hAnsi="Times New Roman" w:cs="Times New Roman"/>
+          <w:b/>
           <w:szCs w:val="20"/>
         </w:rPr>
         <w:t xml:space="preserve"> </w:t>
       </w:r>
+      <w:proofErr w:type="gramStart"/>
+      <w:r>
+        <w:rPr>
+          <w:rFonts w:ascii="Times New Roman" w:hAnsi="Times New Roman" w:cs="Times New Roman"/>
+          <w:szCs w:val="20"/>
+        </w:rPr>
+        <w:t>is</w:t>
+      </w:r>
+      <w:proofErr w:type="gramEnd"/>
+      <w:r>
+        <w:rPr>
+          <w:rFonts w:ascii="Times New Roman" w:hAnsi="Times New Roman" w:cs="Times New Roman"/>
+          <w:szCs w:val="20"/>
+        </w:rPr>
+        <w:t xml:space="preserve"> the line chart representation of </w:t>
+      </w:r>
       <w:r>
         <w:rPr>
           <w:rFonts w:ascii="Times New Roman" w:hAnsi="Times New Roman" w:cs="Times New Roman"/>
           <w:b/>
           <w:szCs w:val="20"/>
         </w:rPr>
-        <w:t>Fig.</w:t>
+        <w:t>Table I</w:t>
+      </w:r>
+      <w:r>
+        <w:rPr>
+          <w:rFonts w:ascii="Times New Roman" w:hAnsi="Times New Roman" w:cs="Times New Roman"/>
+          <w:szCs w:val="20"/>
+        </w:rPr>
+        <w:t xml:space="preserve"> and</w:t>
+      </w:r>
+      <w:r>
+        <w:rPr>
+          <w:rFonts w:ascii="Times New Roman" w:hAnsi="Times New Roman" w:cs="Times New Roman"/>
+          <w:szCs w:val="20"/>
+        </w:rPr>
+        <w:t xml:space="preserve"> </w:t>
       </w:r>
       <w:r>
         <w:rPr>
@@ -27524,7 +27467,21 @@
           <w:b/>
           <w:szCs w:val="20"/>
         </w:rPr>
-        <w:t xml:space="preserve"> 6</w:t>
+        <w:t>Table II</w:t>
+      </w:r>
+      <w:r>
+        <w:rPr>
+          <w:rFonts w:ascii="Times New Roman" w:hAnsi="Times New Roman" w:cs="Times New Roman"/>
+          <w:szCs w:val="20"/>
+        </w:rPr>
+        <w:t xml:space="preserve">, </w:t>
+      </w:r>
+      <w:r>
+        <w:rPr>
+          <w:rFonts w:ascii="Times New Roman" w:hAnsi="Times New Roman" w:cs="Times New Roman"/>
+          <w:szCs w:val="20"/>
+        </w:rPr>
+        <w:t xml:space="preserve">and </w:t>
       </w:r>
       <w:r>
         <w:rPr>
@@ -27532,99 +27489,7 @@
           <w:b/>
           <w:szCs w:val="20"/>
         </w:rPr>
-        <w:t>.</w:t>
-      </w:r>
-      <w:r>
-        <w:rPr>
-          <w:rFonts w:ascii="Times New Roman" w:hAnsi="Times New Roman" w:cs="Times New Roman"/>
-          <w:b/>
-          <w:szCs w:val="20"/>
-        </w:rPr>
-        <w:t xml:space="preserve"> </w:t>
-      </w:r>
-      <w:proofErr w:type="gramStart"/>
-      <w:r>
-        <w:rPr>
-          <w:rFonts w:ascii="Times New Roman" w:hAnsi="Times New Roman" w:cs="Times New Roman"/>
-          <w:szCs w:val="20"/>
-        </w:rPr>
-        <w:t>is</w:t>
-      </w:r>
-      <w:proofErr w:type="gramEnd"/>
-      <w:r>
-        <w:rPr>
-          <w:rFonts w:ascii="Times New Roman" w:hAnsi="Times New Roman" w:cs="Times New Roman"/>
-          <w:szCs w:val="20"/>
-        </w:rPr>
-        <w:t xml:space="preserve"> the line chart representation of </w:t>
-      </w:r>
-      <w:r>
-        <w:rPr>
-          <w:rFonts w:ascii="Times New Roman" w:hAnsi="Times New Roman" w:cs="Times New Roman"/>
-          <w:b/>
-          <w:szCs w:val="20"/>
-        </w:rPr>
-        <w:t>Table I</w:t>
-      </w:r>
-      <w:r>
-        <w:rPr>
-          <w:rFonts w:ascii="Times New Roman" w:hAnsi="Times New Roman" w:cs="Times New Roman"/>
-          <w:szCs w:val="20"/>
-        </w:rPr>
-        <w:t xml:space="preserve"> and</w:t>
-      </w:r>
-      <w:r>
-        <w:rPr>
-          <w:rFonts w:ascii="Times New Roman" w:hAnsi="Times New Roman" w:cs="Times New Roman"/>
-          <w:szCs w:val="20"/>
-        </w:rPr>
-        <w:t xml:space="preserve"> </w:t>
-      </w:r>
-      <w:r>
-        <w:rPr>
-          <w:rFonts w:ascii="Times New Roman" w:hAnsi="Times New Roman" w:cs="Times New Roman"/>
-          <w:b/>
-          <w:szCs w:val="20"/>
-        </w:rPr>
-        <w:t>Table II</w:t>
-      </w:r>
-      <w:r>
-        <w:rPr>
-          <w:rFonts w:ascii="Times New Roman" w:hAnsi="Times New Roman" w:cs="Times New Roman"/>
-          <w:szCs w:val="20"/>
-        </w:rPr>
-        <w:t xml:space="preserve">, </w:t>
-      </w:r>
-      <w:r>
-        <w:rPr>
-          <w:rFonts w:ascii="Times New Roman" w:hAnsi="Times New Roman" w:cs="Times New Roman"/>
-          <w:szCs w:val="20"/>
-        </w:rPr>
-        <w:t xml:space="preserve">and </w:t>
-      </w:r>
-      <w:r>
-        <w:rPr>
-          <w:rFonts w:ascii="Times New Roman" w:hAnsi="Times New Roman" w:cs="Times New Roman"/>
-          <w:b/>
-          <w:szCs w:val="20"/>
-        </w:rPr>
-        <w:t>Fig.</w:t>
-      </w:r>
-      <w:r>
-        <w:rPr>
-          <w:rFonts w:ascii="Times New Roman" w:hAnsi="Times New Roman" w:cs="Times New Roman"/>
-          <w:b/>
-          <w:szCs w:val="20"/>
-        </w:rPr>
-        <w:t xml:space="preserve"> 7</w:t>
-      </w:r>
-      <w:r>
-        <w:rPr>
-          <w:rFonts w:ascii="Times New Roman" w:hAnsi="Times New Roman" w:cs="Times New Roman"/>
-          <w:b/>
-          <w:szCs w:val="20"/>
-        </w:rPr>
-        <w:t>.</w:t>
+        <w:t>Fig. 7.</w:t>
       </w:r>
       <w:r>
         <w:rPr>
@@ -27700,7 +27565,7 @@
           <w:noProof/>
           <w:szCs w:val="20"/>
         </w:rPr>
-        <w:t xml:space="preserve"> for larger maps.</w:t>
+        <w:t xml:space="preserve"> for larger maps. The reason for the former is</w:t>
       </w:r>
       <w:r>
         <w:rPr>
@@ -27708,7 +27573,7 @@
           <w:noProof/>
           <w:szCs w:val="20"/>
         </w:rPr>
-        <w:t xml:space="preserve"> The reason for the former is</w:t>
+        <w:t>, first,</w:t>
       </w:r>
       <w:r>
         <w:rPr>
@@ -27716,7 +27581,7 @@
           <w:noProof/>
           <w:szCs w:val="20"/>
         </w:rPr>
-        <w:t>, first,</w:t>
+        <w:t xml:space="preserve"> </w:t>
       </w:r>
       <w:r>
         <w:rPr>
@@ -27724,6 +27589,46 @@
           <w:noProof/>
           <w:szCs w:val="20"/>
         </w:rPr>
+        <w:t>that common throughput usually depends</w:t>
+      </w:r>
+      <w:r>
+        <w:rPr>
+          <w:rFonts w:ascii="Times New Roman" w:hAnsi="Times New Roman" w:cs="Times New Roman"/>
+          <w:noProof/>
+          <w:szCs w:val="20"/>
+        </w:rPr>
+        <w:t xml:space="preserve"> on the WDs near the boundary </w:t>
+      </w:r>
+      <w:r>
+        <w:rPr>
+          <w:rFonts w:ascii="Times New Roman" w:hAnsi="Times New Roman" w:cs="Times New Roman"/>
+          <w:noProof/>
+          <w:szCs w:val="20"/>
+        </w:rPr>
+        <w:t>of the environment, and</w:t>
+      </w:r>
+      <w:r>
+        <w:rPr>
+          <w:rFonts w:ascii="Times New Roman" w:hAnsi="Times New Roman" w:cs="Times New Roman"/>
+          <w:noProof/>
+          <w:szCs w:val="20"/>
+        </w:rPr>
+        <w:t xml:space="preserve"> t</w:t>
+      </w:r>
+      <w:r>
+        <w:rPr>
+          <w:rFonts w:ascii="Times New Roman" w:hAnsi="Times New Roman" w:cs="Times New Roman"/>
+          <w:noProof/>
+          <w:szCs w:val="20"/>
+        </w:rPr>
+        <w:t>hese WDs</w:t>
+      </w:r>
+      <w:r>
+        <w:rPr>
+          <w:rFonts w:ascii="Times New Roman" w:hAnsi="Times New Roman" w:cs="Times New Roman"/>
+          <w:noProof/>
+          <w:szCs w:val="20"/>
+        </w:rPr>
         <w:t xml:space="preserve"> </w:t>
       </w:r>
       <w:r>
@@ -27732,7 +27637,7 @@
           <w:noProof/>
           <w:szCs w:val="20"/>
         </w:rPr>
-        <w:t>that common throughput usually depends</w:t>
+        <w:t xml:space="preserve">usually </w:t>
       </w:r>
       <w:r>
         <w:rPr>
@@ -27740,7 +27645,7 @@
           <w:noProof/>
           <w:szCs w:val="20"/>
         </w:rPr>
-        <w:t xml:space="preserve"> on the WDs near</w:t>
+        <w:t>enlarge</w:t>
       </w:r>
       <w:r>
         <w:rPr>
@@ -27748,7 +27653,7 @@
           <w:noProof/>
           <w:szCs w:val="20"/>
         </w:rPr>
-        <w:t xml:space="preserve"> the </w:t>
+        <w:t xml:space="preserve"> the minimum value of maximum possible distance </w:t>
       </w:r>
       <w:r>
         <w:rPr>
@@ -27756,7 +27661,7 @@
           <w:noProof/>
           <w:szCs w:val="20"/>
         </w:rPr>
-        <w:t xml:space="preserve">boundary </w:t>
+        <w:t>between the HAP and each WD</w:t>
       </w:r>
       <w:r>
         <w:rPr>
@@ -27764,17 +27669,15 @@
           <w:noProof/>
           <w:szCs w:val="20"/>
         </w:rPr>
-        <w:t>of the environ</w:t>
-      </w:r>
-      <w:bookmarkStart w:id="0" w:name="_GoBack"/>
-      <w:bookmarkEnd w:id="0"/>
+        <w:t>. For larger maps, the influence on the learning of the blocks with these WDs decreases, because the number of blocks influencing the learning is larger, so the influence of each block on the learning decreases.</w:t>
+      </w:r>
       <w:r>
         <w:rPr>
           <w:rFonts w:ascii="Times New Roman" w:hAnsi="Times New Roman" w:cs="Times New Roman"/>
           <w:noProof/>
           <w:szCs w:val="20"/>
         </w:rPr>
-        <w:t>ment</w:t>
+        <w:t xml:space="preserve"> </w:t>
       </w:r>
       <w:r>
         <w:rPr>
@@ -27782,7 +27685,7 @@
           <w:noProof/>
           <w:szCs w:val="20"/>
         </w:rPr>
-        <w:t>,</w:t>
+        <w:t xml:space="preserve">Second, there are fewer possible cases for smaller maps because the number of blocks is fewer for them, so our model could be more accurate. </w:t>
       </w:r>
       <w:r>
         <w:rPr>
@@ -27790,7 +27693,7 @@
           <w:noProof/>
           <w:szCs w:val="20"/>
         </w:rPr>
-        <w:t xml:space="preserve"> and the influence on the learning of them decreases for larger maps because the number of blocks influencing the learning is </w:t>
+        <w:t xml:space="preserve">The reason for the latter is that </w:t>
       </w:r>
       <w:r>
         <w:rPr>
@@ -27798,7 +27701,7 @@
           <w:noProof/>
           <w:szCs w:val="20"/>
         </w:rPr>
-        <w:t>larger</w:t>
+        <w:t>the locations of WDs are not realistic for smaller maps because both x and y axis of them are always integer</w:t>
       </w:r>
       <w:r>
         <w:rPr>
@@ -27806,255 +27709,7 @@
           <w:noProof/>
           <w:szCs w:val="20"/>
         </w:rPr>
-        <w:t>, so the influence of each</w:t>
-      </w:r>
-      <w:r>
-        <w:rPr>
-          <w:rFonts w:ascii="Times New Roman" w:hAnsi="Times New Roman" w:cs="Times New Roman"/>
-          <w:noProof/>
-          <w:szCs w:val="20"/>
-        </w:rPr>
-        <w:t xml:space="preserve"> block decreases</w:t>
-      </w:r>
-      <w:r>
-        <w:rPr>
-          <w:rFonts w:ascii="Times New Roman" w:hAnsi="Times New Roman" w:cs="Times New Roman"/>
-          <w:noProof/>
-          <w:szCs w:val="20"/>
-        </w:rPr>
-        <w:t>.</w:t>
-      </w:r>
-      <w:r>
-        <w:rPr>
-          <w:rFonts w:ascii="Times New Roman" w:hAnsi="Times New Roman" w:cs="Times New Roman"/>
-          <w:noProof/>
-          <w:szCs w:val="20"/>
-        </w:rPr>
-        <w:t xml:space="preserve"> </w:t>
-      </w:r>
-      <w:r>
-        <w:rPr>
-          <w:rFonts w:ascii="Times New Roman" w:hAnsi="Times New Roman" w:cs="Times New Roman"/>
-          <w:noProof/>
-          <w:szCs w:val="20"/>
-        </w:rPr>
-        <w:t>T</w:t>
-      </w:r>
-      <w:r>
-        <w:rPr>
-          <w:rFonts w:ascii="Times New Roman" w:hAnsi="Times New Roman" w:cs="Times New Roman"/>
-          <w:noProof/>
-          <w:szCs w:val="20"/>
-        </w:rPr>
-        <w:t>hese WDs</w:t>
-      </w:r>
-      <w:r>
-        <w:rPr>
-          <w:rFonts w:ascii="Times New Roman" w:hAnsi="Times New Roman" w:cs="Times New Roman"/>
-          <w:noProof/>
-          <w:szCs w:val="20"/>
-        </w:rPr>
-        <w:t xml:space="preserve"> </w:t>
-      </w:r>
-      <w:r>
-        <w:rPr>
-          <w:rFonts w:ascii="Times New Roman" w:hAnsi="Times New Roman" w:cs="Times New Roman"/>
-          <w:noProof/>
-          <w:szCs w:val="20"/>
-        </w:rPr>
-        <w:t>enlarge</w:t>
-      </w:r>
-      <w:r>
-        <w:rPr>
-          <w:rFonts w:ascii="Times New Roman" w:hAnsi="Times New Roman" w:cs="Times New Roman"/>
-          <w:noProof/>
-          <w:szCs w:val="20"/>
-        </w:rPr>
-        <w:t xml:space="preserve"> </w:t>
-      </w:r>
-      <w:r>
-        <w:rPr>
-          <w:rFonts w:ascii="Times New Roman" w:hAnsi="Times New Roman" w:cs="Times New Roman"/>
-          <w:noProof/>
-          <w:szCs w:val="20"/>
-        </w:rPr>
-        <w:t>the minimum</w:t>
-      </w:r>
-      <w:r>
-        <w:rPr>
-          <w:rFonts w:ascii="Times New Roman" w:hAnsi="Times New Roman" w:cs="Times New Roman"/>
-          <w:noProof/>
-          <w:szCs w:val="20"/>
-        </w:rPr>
-        <w:t xml:space="preserve"> value of maximum</w:t>
-      </w:r>
-      <w:r>
-        <w:rPr>
-          <w:rFonts w:ascii="Times New Roman" w:hAnsi="Times New Roman" w:cs="Times New Roman"/>
-          <w:noProof/>
-          <w:szCs w:val="20"/>
-        </w:rPr>
-        <w:t xml:space="preserve"> possible distance </w:t>
-      </w:r>
-      <w:r>
-        <w:rPr>
-          <w:rFonts w:ascii="Times New Roman" w:hAnsi="Times New Roman" w:cs="Times New Roman"/>
-          <w:noProof/>
-          <w:szCs w:val="20"/>
-        </w:rPr>
-        <w:t>between the HAP and each WD</w:t>
-      </w:r>
-      <w:r>
-        <w:rPr>
-          <w:rFonts w:ascii="Times New Roman" w:hAnsi="Times New Roman" w:cs="Times New Roman"/>
-          <w:noProof/>
-          <w:szCs w:val="20"/>
-        </w:rPr>
-        <w:t>.</w:t>
-      </w:r>
-      <w:r>
-        <w:rPr>
-          <w:rFonts w:ascii="Times New Roman" w:hAnsi="Times New Roman" w:cs="Times New Roman"/>
-          <w:noProof/>
-          <w:szCs w:val="20"/>
-        </w:rPr>
-        <w:t xml:space="preserve"> </w:t>
-      </w:r>
-      <w:r>
-        <w:rPr>
-          <w:rFonts w:ascii="Times New Roman" w:hAnsi="Times New Roman" w:cs="Times New Roman"/>
-          <w:noProof/>
-          <w:szCs w:val="20"/>
-        </w:rPr>
-        <w:t>Second,</w:t>
-      </w:r>
-      <w:r>
-        <w:rPr>
-          <w:rFonts w:ascii="Times New Roman" w:hAnsi="Times New Roman" w:cs="Times New Roman"/>
-          <w:noProof/>
-          <w:szCs w:val="20"/>
-        </w:rPr>
-        <w:t xml:space="preserve"> there are fewer</w:t>
-      </w:r>
-      <w:r>
-        <w:rPr>
-          <w:rFonts w:ascii="Times New Roman" w:hAnsi="Times New Roman" w:cs="Times New Roman"/>
-          <w:noProof/>
-          <w:szCs w:val="20"/>
-        </w:rPr>
-        <w:t xml:space="preserve"> possible cases </w:t>
-      </w:r>
-      <w:r>
-        <w:rPr>
-          <w:rFonts w:ascii="Times New Roman" w:hAnsi="Times New Roman" w:cs="Times New Roman"/>
-          <w:noProof/>
-          <w:szCs w:val="20"/>
-        </w:rPr>
-        <w:t>for smaller maps</w:t>
-      </w:r>
-      <w:r>
-        <w:rPr>
-          <w:rFonts w:ascii="Times New Roman" w:hAnsi="Times New Roman" w:cs="Times New Roman"/>
-          <w:noProof/>
-          <w:szCs w:val="20"/>
-        </w:rPr>
-        <w:t xml:space="preserve"> because the number of blocks is fewer for them</w:t>
-      </w:r>
-      <w:r>
-        <w:rPr>
-          <w:rFonts w:ascii="Times New Roman" w:hAnsi="Times New Roman" w:cs="Times New Roman"/>
-          <w:noProof/>
-          <w:szCs w:val="20"/>
-        </w:rPr>
-        <w:t xml:space="preserve">, so our model could be more accurate. </w:t>
-      </w:r>
-      <w:r>
-        <w:rPr>
-          <w:rFonts w:ascii="Times New Roman" w:hAnsi="Times New Roman" w:cs="Times New Roman"/>
-          <w:noProof/>
-          <w:szCs w:val="20"/>
-        </w:rPr>
-        <w:t>The reason for the latter</w:t>
-      </w:r>
-      <w:r>
-        <w:rPr>
-          <w:rFonts w:ascii="Times New Roman" w:hAnsi="Times New Roman" w:cs="Times New Roman"/>
-          <w:noProof/>
-          <w:szCs w:val="20"/>
-        </w:rPr>
-        <w:t xml:space="preserve"> is that </w:t>
-      </w:r>
-      <w:r>
-        <w:rPr>
-          <w:rFonts w:ascii="Times New Roman" w:hAnsi="Times New Roman" w:cs="Times New Roman"/>
-          <w:noProof/>
-          <w:szCs w:val="20"/>
-        </w:rPr>
-        <w:t>the locations of WDs are</w:t>
-      </w:r>
-      <w:r>
-        <w:rPr>
-          <w:rFonts w:ascii="Times New Roman" w:hAnsi="Times New Roman" w:cs="Times New Roman"/>
-          <w:noProof/>
-          <w:szCs w:val="20"/>
-        </w:rPr>
-        <w:t xml:space="preserve"> not realistic</w:t>
-      </w:r>
-      <w:r>
-        <w:rPr>
-          <w:rFonts w:ascii="Times New Roman" w:hAnsi="Times New Roman" w:cs="Times New Roman"/>
-          <w:noProof/>
-          <w:szCs w:val="20"/>
-        </w:rPr>
-        <w:t xml:space="preserve"> for smaller maps because </w:t>
-      </w:r>
-      <w:r>
-        <w:rPr>
-          <w:rFonts w:ascii="Times New Roman" w:hAnsi="Times New Roman" w:cs="Times New Roman"/>
-          <w:noProof/>
-          <w:szCs w:val="20"/>
-        </w:rPr>
-        <w:t xml:space="preserve">both </w:t>
-      </w:r>
-      <w:r>
-        <w:rPr>
-          <w:rFonts w:ascii="Times New Roman" w:hAnsi="Times New Roman" w:cs="Times New Roman"/>
-          <w:noProof/>
-          <w:szCs w:val="20"/>
-        </w:rPr>
-        <w:t xml:space="preserve">x and y axis of them </w:t>
-      </w:r>
-      <w:r>
-        <w:rPr>
-          <w:rFonts w:ascii="Times New Roman" w:hAnsi="Times New Roman" w:cs="Times New Roman"/>
-          <w:noProof/>
-          <w:szCs w:val="20"/>
-        </w:rPr>
-        <w:t>are always integer</w:t>
-      </w:r>
-      <w:r>
-        <w:rPr>
-          <w:rFonts w:ascii="Times New Roman" w:hAnsi="Times New Roman" w:cs="Times New Roman"/>
-          <w:noProof/>
-          <w:szCs w:val="20"/>
-        </w:rPr>
-        <w:t xml:space="preserve">, so the methodology in the original </w:t>
-      </w:r>
-      <w:r>
-        <w:rPr>
-          <w:rFonts w:ascii="Times New Roman" w:hAnsi="Times New Roman" w:cs="Times New Roman"/>
-          <w:noProof/>
-          <w:szCs w:val="20"/>
-        </w:rPr>
-        <w:t>paper</w:t>
-      </w:r>
-      <w:r>
-        <w:rPr>
-          <w:rFonts w:ascii="Times New Roman" w:hAnsi="Times New Roman" w:cs="Times New Roman"/>
-          <w:noProof/>
-          <w:szCs w:val="20"/>
-        </w:rPr>
-        <w:t xml:space="preserve"> is not so accurate.</w:t>
+        <w:t>, so the methodology in the original paper is not so accurate.</w:t>
       </w:r>
     </w:p>
     <w:p>
@@ -28090,35 +27745,7 @@
           <w:rFonts w:ascii="Times New Roman" w:hAnsi="Times New Roman" w:cs="Times New Roman"/>
           <w:szCs w:val="20"/>
         </w:rPr>
-        <w:t xml:space="preserve">We showed that </w:t>
-      </w:r>
-      <w:r>
-        <w:rPr>
-          <w:rFonts w:ascii="Times New Roman" w:hAnsi="Times New Roman" w:cs="Times New Roman"/>
-          <w:szCs w:val="20"/>
-        </w:rPr>
-        <w:t>our</w:t>
-      </w:r>
-      <w:r>
-        <w:rPr>
-          <w:rFonts w:ascii="Times New Roman" w:hAnsi="Times New Roman" w:cs="Times New Roman"/>
-          <w:szCs w:val="20"/>
-        </w:rPr>
-        <w:t xml:space="preserve"> deep learning</w:t>
-      </w:r>
-      <w:r>
-        <w:rPr>
-          <w:rFonts w:ascii="Times New Roman" w:hAnsi="Times New Roman" w:cs="Times New Roman"/>
-          <w:szCs w:val="20"/>
-        </w:rPr>
-        <w:t>-based method</w:t>
-      </w:r>
-      <w:r>
-        <w:rPr>
-          <w:rFonts w:ascii="Times New Roman" w:hAnsi="Times New Roman" w:cs="Times New Roman"/>
-          <w:szCs w:val="20"/>
-        </w:rPr>
-        <w:t xml:space="preserve"> shows better performance than the mathematical method in the original paper</w:t>
+        <w:t>We showed that our deep learning-based method shows better performance than the mathematical method in the original paper</w:t>
       </w:r>
       <w:r>
         <w:rPr>
@@ -28153,35 +27780,7 @@
           <w:rFonts w:ascii="Times New Roman" w:hAnsi="Times New Roman" w:cs="Times New Roman"/>
           <w:szCs w:val="20"/>
         </w:rPr>
-        <w:t xml:space="preserve"> </w:t>
-      </w:r>
-      <w:r>
-        <w:rPr>
-          <w:rFonts w:ascii="Times New Roman" w:hAnsi="Times New Roman" w:cs="Times New Roman"/>
-          <w:szCs w:val="20"/>
-        </w:rPr>
-        <w:t>Although our method may show worse performan</w:t>
-      </w:r>
-      <w:r>
-        <w:rPr>
-          <w:rFonts w:ascii="Times New Roman" w:hAnsi="Times New Roman" w:cs="Times New Roman"/>
-          <w:szCs w:val="20"/>
-        </w:rPr>
-        <w:t>ce if the size is larger than 12x12</w:t>
-      </w:r>
-      <w:r>
-        <w:rPr>
-          <w:rFonts w:ascii="Times New Roman" w:hAnsi="Times New Roman" w:cs="Times New Roman"/>
-          <w:szCs w:val="20"/>
-        </w:rPr>
-        <w:t xml:space="preserve">, our approach to find the </w:t>
-      </w:r>
-      <w:r>
-        <w:rPr>
-          <w:rFonts w:ascii="Times New Roman" w:hAnsi="Times New Roman" w:cs="Times New Roman"/>
-          <w:szCs w:val="20"/>
-        </w:rPr>
-        <w:t>optimal placement and time allocation</w:t>
+        <w:t xml:space="preserve"> Although our method may show worse performance if the size is larger than 12x12, our approach to find the optimal placement and time allocation</w:t>
       </w:r>
       <w:r>
         <w:rPr>
@@ -28195,7 +27794,14 @@
           <w:rFonts w:ascii="Times New Roman" w:hAnsi="Times New Roman" w:cs="Times New Roman"/>
           <w:szCs w:val="20"/>
         </w:rPr>
-        <w:t>learning is meaningful because th</w:t>
+        <w:t xml:space="preserve">learning is meaningful </w:t>
+      </w:r>
+      <w:r>
+        <w:rPr>
+          <w:rFonts w:ascii="Times New Roman" w:hAnsi="Times New Roman" w:cs="Times New Roman"/>
+          <w:szCs w:val="20"/>
+        </w:rPr>
+        <w:t>because th</w:t>
       </w:r>
       <w:r>
         <w:rPr>
@@ -28209,98 +27815,7 @@
           <w:rFonts w:ascii="Times New Roman" w:hAnsi="Times New Roman" w:cs="Times New Roman"/>
           <w:szCs w:val="20"/>
         </w:rPr>
-        <w:t>learning to this problem yet.</w:t>
-      </w:r>
-      <w:r>
-        <w:rPr>
-          <w:rFonts w:ascii="Times New Roman" w:hAnsi="Times New Roman" w:cs="Times New Roman"/>
-          <w:szCs w:val="20"/>
-        </w:rPr>
-        <w:t xml:space="preserve"> T</w:t>
-      </w:r>
-      <w:r>
-        <w:rPr>
-          <w:rFonts w:ascii="Times New Roman" w:hAnsi="Times New Roman" w:cs="Times New Roman"/>
-          <w:szCs w:val="20"/>
-        </w:rPr>
-        <w:t>here are some limits for our study. First, our study has an advantageous point for our method that it uses only 1 HAP</w:t>
-      </w:r>
-      <w:r>
-        <w:rPr>
-          <w:rFonts w:ascii="Times New Roman" w:hAnsi="Times New Roman" w:cs="Times New Roman"/>
-          <w:szCs w:val="20"/>
-        </w:rPr>
-        <w:t xml:space="preserve"> which is fit</w:t>
-      </w:r>
-      <w:r>
-        <w:rPr>
-          <w:rFonts w:ascii="Times New Roman" w:hAnsi="Times New Roman" w:cs="Times New Roman"/>
-          <w:szCs w:val="20"/>
-        </w:rPr>
-        <w:t>ted</w:t>
-      </w:r>
-      <w:r>
-        <w:rPr>
-          <w:rFonts w:ascii="Times New Roman" w:hAnsi="Times New Roman" w:cs="Times New Roman"/>
-          <w:szCs w:val="20"/>
-        </w:rPr>
-        <w:t xml:space="preserve"> to the </w:t>
-      </w:r>
-      <w:r>
-        <w:rPr>
-          <w:rFonts w:ascii="Times New Roman" w:hAnsi="Times New Roman" w:cs="Times New Roman"/>
-          <w:szCs w:val="20"/>
-        </w:rPr>
-        <w:t>experiment</w:t>
-      </w:r>
-      <w:r>
-        <w:rPr>
-          <w:rFonts w:ascii="Times New Roman" w:hAnsi="Times New Roman" w:cs="Times New Roman"/>
-          <w:szCs w:val="20"/>
-        </w:rPr>
-        <w:t>al</w:t>
-      </w:r>
-      <w:r>
-        <w:rPr>
-          <w:rFonts w:ascii="Times New Roman" w:hAnsi="Times New Roman" w:cs="Times New Roman"/>
-          <w:szCs w:val="20"/>
-        </w:rPr>
-        <w:t xml:space="preserve"> environment,</w:t>
-      </w:r>
-      <w:r>
-        <w:rPr>
-          <w:rFonts w:ascii="Times New Roman" w:hAnsi="Times New Roman" w:cs="Times New Roman"/>
-          <w:szCs w:val="20"/>
-        </w:rPr>
-        <w:t xml:space="preserve"> but the method in the original paper may and commonly use</w:t>
-      </w:r>
-      <w:r>
-        <w:rPr>
-          <w:rFonts w:ascii="Times New Roman" w:hAnsi="Times New Roman" w:cs="Times New Roman"/>
-          <w:szCs w:val="20"/>
-        </w:rPr>
-        <w:t>s</w:t>
-      </w:r>
-      <w:r>
-        <w:rPr>
-          <w:rFonts w:ascii="Times New Roman" w:hAnsi="Times New Roman" w:cs="Times New Roman"/>
-          <w:szCs w:val="20"/>
-        </w:rPr>
-        <w:t xml:space="preserve"> more than 1 HAPs. Second, </w:t>
-      </w:r>
-      <w:r>
-        <w:rPr>
-          <w:rFonts w:ascii="Times New Roman" w:hAnsi="Times New Roman" w:cs="Times New Roman"/>
-          <w:szCs w:val="20"/>
-        </w:rPr>
-        <w:t xml:space="preserve">we studied with just a few conditions, 3 options for map size and 2 options for the number of WDs. </w:t>
-      </w:r>
-      <w:r>
-        <w:rPr>
-          <w:rFonts w:ascii="Times New Roman" w:hAnsi="Times New Roman" w:cs="Times New Roman"/>
-          <w:szCs w:val="20"/>
-        </w:rPr>
-        <w:t xml:space="preserve">So some future </w:t>
+        <w:t xml:space="preserve">learning to this problem yet. There are some limits for our study. First, our study has an advantageous point for our method that it uses only 1 HAP which is fitted to the experimental environment, but the method in the original paper may and commonly uses more than 1 HAPs. Second, we studied with just a few conditions, 3 options for map size and 2 options for the number of WDs. So some future </w:t>
       </w:r>
       <w:r>
         <w:rPr>
@@ -28342,21 +27857,7 @@
           <w:rFonts w:ascii="Times New Roman" w:hAnsi="Times New Roman" w:cs="Times New Roman"/>
           <w:szCs w:val="20"/>
         </w:rPr>
-        <w:t xml:space="preserve"> </w:t>
-      </w:r>
-      <w:r>
-        <w:rPr>
-          <w:rFonts w:ascii="Times New Roman" w:hAnsi="Times New Roman" w:cs="Times New Roman"/>
-          <w:szCs w:val="20"/>
-        </w:rPr>
-        <w:t>the number of HAPs</w:t>
-      </w:r>
-      <w:r>
-        <w:rPr>
-          <w:rFonts w:ascii="Times New Roman" w:hAnsi="Times New Roman" w:cs="Times New Roman"/>
-          <w:szCs w:val="20"/>
-        </w:rPr>
-        <w:t>.</w:t>
+        <w:t xml:space="preserve"> the number of HAPs.</w:t>
       </w:r>
     </w:p>
     <w:p>
@@ -28374,35 +27875,14 @@
           <w:rFonts w:ascii="Times New Roman" w:hAnsi="Times New Roman" w:cs="Times New Roman" w:hint="eastAsia"/>
           <w:szCs w:val="20"/>
         </w:rPr>
-        <w:t>This work was supported by the National Research Foundation of Korea (NRF) grant funded</w:t>
-      </w:r>
-      <w:r>
-        <w:rPr>
-          <w:rFonts w:ascii="Times New Roman" w:hAnsi="Times New Roman" w:cs="Times New Roman" w:hint="eastAsia"/>
-          <w:szCs w:val="20"/>
-        </w:rPr>
-        <w:t xml:space="preserve"> by the Korea Government (MSIT)</w:t>
-      </w:r>
-      <w:r>
-        <w:rPr>
-          <w:rFonts w:ascii="Times New Roman" w:hAnsi="Times New Roman" w:cs="Times New Roman" w:hint="eastAsia"/>
-          <w:szCs w:val="20"/>
-        </w:rPr>
-        <w:t xml:space="preserve"> </w:t>
-      </w:r>
-      <w:r>
-        <w:rPr>
-          <w:rFonts w:ascii="Times New Roman" w:hAnsi="Times New Roman" w:cs="Times New Roman"/>
-          <w:szCs w:val="20"/>
-        </w:rPr>
-        <w:t>(No. NRF-2019R1A2C1009894)</w:t>
-      </w:r>
-      <w:r>
-        <w:rPr>
-          <w:rFonts w:ascii="Times New Roman" w:hAnsi="Times New Roman" w:cs="Times New Roman"/>
-          <w:szCs w:val="20"/>
-        </w:rPr>
-        <w:t>.</w:t>
+        <w:t xml:space="preserve">This work was supported by the National Research Foundation of Korea (NRF) grant funded by the Korea Government (MSIT) </w:t>
+      </w:r>
+      <w:r>
+        <w:rPr>
+          <w:rFonts w:ascii="Times New Roman" w:hAnsi="Times New Roman" w:cs="Times New Roman"/>
+          <w:szCs w:val="20"/>
+        </w:rPr>
+        <w:t>(No. NRF-2019R1A2C1009894).</w:t>
       </w:r>
     </w:p>
     <w:p>
@@ -28466,10 +27946,7 @@
         <w:t xml:space="preserve"> Zhang, “Placement Optimization of Energy and Information Access Points in Wireless Powered Communication Networks”, IEEE Transactions on wireless communications</w:t>
       </w:r>
       <w:r>
-        <w:t>, VOL. 15, NO. 3, MARCH 2016</w:t>
-      </w:r>
-      <w:r>
-        <w:t>.</w:t>
+        <w:t>, VOL. 15, NO. 3, MARCH 2016.</w:t>
       </w:r>
     </w:p>
     <w:p>
@@ -28686,6 +28163,8 @@
     </w:p>
     <w:p>
       <w:pPr>
+        <w:wordWrap/>
+        <w:spacing w:after="0"/>
         <w:rPr>
           <w:rFonts w:ascii="Times New Roman" w:hAnsi="Times New Roman" w:cs="Times New Roman"/>
         </w:rPr>
@@ -30589,7 +30068,7 @@
 </file>
 
 <file path=customXml/itemProps1.xml><?xml version="1.0" encoding="utf-8"?>
-<ds:datastoreItem xmlns:ds="http://schemas.openxmlformats.org/officeDocument/2006/customXml" ds:itemID="{BF53E3A8-2451-4427-94C0-E87976E24D1E}">
+<ds:datastoreItem xmlns:ds="http://schemas.openxmlformats.org/officeDocument/2006/customXml" ds:itemID="{3CFDDADE-7A10-4621-9C6A-E30DCABE2446}">
   <ds:schemaRefs>
     <ds:schemaRef ds:uri="http://schemas.openxmlformats.org/officeDocument/2006/bibliography"/>
   </ds:schemaRefs>

</xml_diff>